<commit_message>
Actualización de Documentos y aplicación para hito 3
</commit_message>
<xml_diff>
--- a/_Control del Proyecto/Aseguramiento de Calidad/PlanDeCalidad_V3.0.1.docx
+++ b/_Control del Proyecto/Aseguramiento de Calidad/PlanDeCalidad_V3.0.1.docx
@@ -526,10 +526,7 @@
       </w:tr>
     </w:tbl>
     <w:p/>
-    <w:p>
-      <w:bookmarkStart w:id="0" w:name="_GoBack"/>
-      <w:bookmarkEnd w:id="0"/>
-    </w:p>
+    <w:p/>
     <w:p/>
     <w:p/>
     <w:p/>
@@ -700,7 +697,7 @@
       <w:pPr>
         <w:pStyle w:val="Ttulo2"/>
       </w:pPr>
-      <w:bookmarkStart w:id="1" w:name="_Toc360639372"/>
+      <w:bookmarkStart w:id="0" w:name="_Toc360639372"/>
       <w:r>
         <w:t>2. Estándares</w:t>
       </w:r>
@@ -717,7 +714,7 @@
       <w:r>
         <w:t>2.1 Elaboración del Plan de Pruebas</w:t>
       </w:r>
-      <w:bookmarkEnd w:id="1"/>
+      <w:bookmarkEnd w:id="0"/>
     </w:p>
     <w:p/>
     <w:p>
@@ -1075,7 +1072,7 @@
       <w:r>
         <w:t>De esta manera se podrá seguir un documento con todo el histórico de los resultados obtenidos previamente en el trascurso del proyecto</w:t>
       </w:r>
-      <w:bookmarkStart w:id="2" w:name="_Toc360639373"/>
+      <w:bookmarkStart w:id="1" w:name="_Toc360639373"/>
     </w:p>
     <w:p>
       <w:pPr>
@@ -1103,7 +1100,7 @@
       <w:r>
         <w:t>Análisis del Proceso</w:t>
       </w:r>
-      <w:bookmarkEnd w:id="2"/>
+      <w:bookmarkEnd w:id="1"/>
     </w:p>
     <w:p/>
     <w:p>
@@ -22143,10 +22140,10 @@
       </w:tblPr>
       <w:tblGrid>
         <w:gridCol w:w="1110"/>
-        <w:gridCol w:w="2532"/>
-        <w:gridCol w:w="2994"/>
+        <w:gridCol w:w="1947"/>
+        <w:gridCol w:w="2697"/>
         <w:gridCol w:w="1297"/>
-        <w:gridCol w:w="895"/>
+        <w:gridCol w:w="1777"/>
       </w:tblGrid>
       <w:tr>
         <w:tc>
@@ -22165,7 +22162,7 @@
         </w:tc>
         <w:tc>
           <w:tcPr>
-            <w:tcW w:w="2532" w:type="dxa"/>
+            <w:tcW w:w="2345" w:type="dxa"/>
           </w:tcPr>
           <w:p>
             <w:pPr>
@@ -22178,7 +22175,7 @@
         </w:tc>
         <w:tc>
           <w:tcPr>
-            <w:tcW w:w="2994" w:type="dxa"/>
+            <w:tcW w:w="2899" w:type="dxa"/>
           </w:tcPr>
           <w:p>
             <w:pPr>
@@ -22207,7 +22204,7 @@
         </w:tc>
         <w:tc>
           <w:tcPr>
-            <w:tcW w:w="895" w:type="dxa"/>
+            <w:tcW w:w="1177" w:type="dxa"/>
           </w:tcPr>
           <w:p>
             <w:pPr>
@@ -22243,7 +22240,7 @@
                 <w:rFonts w:ascii="Arial" w:hAnsi="Arial" w:cs="Arial"/>
                 <w:sz w:val="24"/>
               </w:rPr>
-              <w:t>Caso de uso 06</w:t>
+              <w:t>Caso de uso 05</w:t>
             </w:r>
           </w:p>
         </w:tc>
@@ -22265,7 +22262,7 @@
         </w:tc>
         <w:tc>
           <w:tcPr>
-            <w:tcW w:w="2532" w:type="dxa"/>
+            <w:tcW w:w="2345" w:type="dxa"/>
           </w:tcPr>
           <w:p>
             <w:pPr>
@@ -22279,17 +22276,14 @@
         </w:tc>
         <w:tc>
           <w:tcPr>
-            <w:tcW w:w="2994" w:type="dxa"/>
-          </w:tcPr>
-          <w:p>
-            <w:pPr>
-              <w:ind w:firstLine="0"/>
-            </w:pPr>
-            <w:r>
-              <w:t>El sistema debe señalar que el campo es requerido</w:t>
-            </w:r>
-            <w:r>
-              <w:t>.</w:t>
+            <w:tcW w:w="2899" w:type="dxa"/>
+          </w:tcPr>
+          <w:p>
+            <w:pPr>
+              <w:ind w:firstLine="0"/>
+            </w:pPr>
+            <w:r>
+              <w:t>El sistema debe señalar que el campo es requerido.</w:t>
             </w:r>
           </w:p>
         </w:tc>
@@ -22301,11 +22295,19 @@
             <w:pPr>
               <w:ind w:firstLine="0"/>
             </w:pPr>
-          </w:p>
-        </w:tc>
-        <w:tc>
-          <w:tcPr>
-            <w:tcW w:w="895" w:type="dxa"/>
+            <w:r>
+              <w:t xml:space="preserve">- </w:t>
+            </w:r>
+            <w:proofErr w:type="spellStart"/>
+            <w:r>
+              <w:t>Ocurrio</w:t>
+            </w:r>
+            <w:proofErr w:type="spellEnd"/>
+          </w:p>
+        </w:tc>
+        <w:tc>
+          <w:tcPr>
+            <w:tcW w:w="1177" w:type="dxa"/>
           </w:tcPr>
           <w:p/>
         </w:tc>
@@ -22327,7 +22329,7 @@
         </w:tc>
         <w:tc>
           <w:tcPr>
-            <w:tcW w:w="2532" w:type="dxa"/>
+            <w:tcW w:w="2345" w:type="dxa"/>
           </w:tcPr>
           <w:p>
             <w:pPr>
@@ -22341,23 +22343,14 @@
         </w:tc>
         <w:tc>
           <w:tcPr>
-            <w:tcW w:w="2994" w:type="dxa"/>
-          </w:tcPr>
-          <w:p>
-            <w:pPr>
-              <w:ind w:firstLine="0"/>
-            </w:pPr>
-            <w:r>
-              <w:t>El número del proforma debe tener el número de proforma a generar</w:t>
-            </w:r>
-            <w:r>
-              <w:t xml:space="preserve"> en el formato: </w:t>
-            </w:r>
-            <w:r>
-              <w:t>01/13(numero/año)</w:t>
-            </w:r>
-            <w:r>
-              <w:t>.</w:t>
+            <w:tcW w:w="2899" w:type="dxa"/>
+          </w:tcPr>
+          <w:p>
+            <w:pPr>
+              <w:ind w:firstLine="0"/>
+            </w:pPr>
+            <w:r>
+              <w:t>El número del proforma debe tener el número de proforma a generar en el formato: 01/13(numero/año).</w:t>
             </w:r>
           </w:p>
         </w:tc>
@@ -22369,11 +22362,19 @@
             <w:pPr>
               <w:ind w:firstLine="0"/>
             </w:pPr>
-          </w:p>
-        </w:tc>
-        <w:tc>
-          <w:tcPr>
-            <w:tcW w:w="895" w:type="dxa"/>
+            <w:r>
+              <w:t xml:space="preserve">- </w:t>
+            </w:r>
+            <w:proofErr w:type="spellStart"/>
+            <w:r>
+              <w:t>Ocurrio</w:t>
+            </w:r>
+            <w:proofErr w:type="spellEnd"/>
+          </w:p>
+        </w:tc>
+        <w:tc>
+          <w:tcPr>
+            <w:tcW w:w="1177" w:type="dxa"/>
           </w:tcPr>
           <w:p/>
         </w:tc>
@@ -22395,7 +22396,7 @@
         </w:tc>
         <w:tc>
           <w:tcPr>
-            <w:tcW w:w="2532" w:type="dxa"/>
+            <w:tcW w:w="2345" w:type="dxa"/>
           </w:tcPr>
           <w:p>
             <w:pPr>
@@ -22409,17 +22410,14 @@
         </w:tc>
         <w:tc>
           <w:tcPr>
-            <w:tcW w:w="2994" w:type="dxa"/>
-          </w:tcPr>
-          <w:p>
-            <w:pPr>
-              <w:ind w:firstLine="0"/>
-            </w:pPr>
-            <w:r>
-              <w:t>La fecha debe ser la fecha actual del sistema</w:t>
-            </w:r>
-            <w:r>
-              <w:t xml:space="preserve"> en formato: “</w:t>
+            <w:tcW w:w="2899" w:type="dxa"/>
+          </w:tcPr>
+          <w:p>
+            <w:pPr>
+              <w:ind w:firstLine="0"/>
+            </w:pPr>
+            <w:r>
+              <w:t>La fecha debe ser la fecha actual del sistema en formato: “</w:t>
             </w:r>
             <w:r>
               <w:rPr>
@@ -22440,11 +22438,19 @@
             <w:pPr>
               <w:ind w:firstLine="0"/>
             </w:pPr>
-          </w:p>
-        </w:tc>
-        <w:tc>
-          <w:tcPr>
-            <w:tcW w:w="895" w:type="dxa"/>
+            <w:r>
+              <w:t xml:space="preserve">- </w:t>
+            </w:r>
+            <w:proofErr w:type="spellStart"/>
+            <w:r>
+              <w:t>Ocurrio</w:t>
+            </w:r>
+            <w:proofErr w:type="spellEnd"/>
+          </w:p>
+        </w:tc>
+        <w:tc>
+          <w:tcPr>
+            <w:tcW w:w="1177" w:type="dxa"/>
           </w:tcPr>
           <w:p/>
         </w:tc>
@@ -22460,13 +22466,14 @@
               <w:jc w:val="center"/>
             </w:pPr>
             <w:r>
+              <w:lastRenderedPageBreak/>
               <w:t>M03P38</w:t>
             </w:r>
           </w:p>
         </w:tc>
         <w:tc>
           <w:tcPr>
-            <w:tcW w:w="2532" w:type="dxa"/>
+            <w:tcW w:w="2345" w:type="dxa"/>
           </w:tcPr>
           <w:p>
             <w:pPr>
@@ -22474,33 +22481,20 @@
               <w:jc w:val="left"/>
             </w:pPr>
             <w:r>
-              <w:t>Revisar Código</w:t>
-            </w:r>
-            <w:r>
-              <w:t xml:space="preserve"> de proyecto</w:t>
-            </w:r>
-          </w:p>
-        </w:tc>
-        <w:tc>
-          <w:tcPr>
-            <w:tcW w:w="2994" w:type="dxa"/>
-          </w:tcPr>
-          <w:p>
-            <w:pPr>
-              <w:ind w:firstLine="0"/>
-            </w:pPr>
-            <w:r>
-              <w:t>El código</w:t>
-            </w:r>
-            <w:r>
-              <w:t xml:space="preserve"> </w:t>
-            </w:r>
-            <w:r>
-              <w:t xml:space="preserve">proyecto debe ser el mismo que el código </w:t>
-            </w:r>
-            <w:r>
-              <w:lastRenderedPageBreak/>
-              <w:t>del proyecto al que pertenece.</w:t>
+              <w:t>Revisar Código de proyecto</w:t>
+            </w:r>
+          </w:p>
+        </w:tc>
+        <w:tc>
+          <w:tcPr>
+            <w:tcW w:w="2899" w:type="dxa"/>
+          </w:tcPr>
+          <w:p>
+            <w:pPr>
+              <w:ind w:firstLine="0"/>
+            </w:pPr>
+            <w:r>
+              <w:t>El código proyecto debe ser el mismo que el código del proyecto al que pertenece.</w:t>
             </w:r>
           </w:p>
         </w:tc>
@@ -22512,11 +22506,154 @@
             <w:pPr>
               <w:ind w:firstLine="0"/>
             </w:pPr>
-          </w:p>
-        </w:tc>
-        <w:tc>
-          <w:tcPr>
-            <w:tcW w:w="895" w:type="dxa"/>
+            <w:r>
+              <w:t>- otro</w:t>
+            </w:r>
+          </w:p>
+        </w:tc>
+        <w:tc>
+          <w:tcPr>
+            <w:tcW w:w="1177" w:type="dxa"/>
+          </w:tcPr>
+          <w:p>
+            <w:pPr>
+              <w:ind w:firstLine="0"/>
+            </w:pPr>
+            <w:r>
+              <w:t>Tiene el código de prueba</w:t>
+            </w:r>
+          </w:p>
+        </w:tc>
+      </w:tr>
+      <w:tr>
+        <w:tc>
+          <w:tcPr>
+            <w:tcW w:w="1110" w:type="dxa"/>
+          </w:tcPr>
+          <w:p>
+            <w:pPr>
+              <w:ind w:firstLine="0"/>
+              <w:jc w:val="center"/>
+            </w:pPr>
+            <w:r>
+              <w:t>M03P39</w:t>
+            </w:r>
+          </w:p>
+        </w:tc>
+        <w:tc>
+          <w:tcPr>
+            <w:tcW w:w="2345" w:type="dxa"/>
+          </w:tcPr>
+          <w:p>
+            <w:pPr>
+              <w:ind w:firstLine="0"/>
+              <w:jc w:val="left"/>
+            </w:pPr>
+            <w:r>
+              <w:t>Revisar Informe N°</w:t>
+            </w:r>
+          </w:p>
+        </w:tc>
+        <w:tc>
+          <w:tcPr>
+            <w:tcW w:w="2899" w:type="dxa"/>
+          </w:tcPr>
+          <w:p>
+            <w:pPr>
+              <w:ind w:firstLine="0"/>
+            </w:pPr>
+            <w:r>
+              <w:t>Debe ser “código de proyecto”.</w:t>
+            </w:r>
+          </w:p>
+        </w:tc>
+        <w:tc>
+          <w:tcPr>
+            <w:tcW w:w="1297" w:type="dxa"/>
+          </w:tcPr>
+          <w:p>
+            <w:pPr>
+              <w:ind w:firstLine="0"/>
+            </w:pPr>
+            <w:r>
+              <w:t>-parcial</w:t>
+            </w:r>
+          </w:p>
+        </w:tc>
+        <w:tc>
+          <w:tcPr>
+            <w:tcW w:w="1177" w:type="dxa"/>
+          </w:tcPr>
+          <w:p>
+            <w:r>
+              <w:t>Es el mismo ( Ver observación M03P38)</w:t>
+            </w:r>
+          </w:p>
+        </w:tc>
+      </w:tr>
+      <w:tr>
+        <w:tc>
+          <w:tcPr>
+            <w:tcW w:w="1110" w:type="dxa"/>
+          </w:tcPr>
+          <w:p>
+            <w:pPr>
+              <w:ind w:firstLine="0"/>
+              <w:jc w:val="center"/>
+            </w:pPr>
+            <w:r>
+              <w:t>M03P40</w:t>
+            </w:r>
+          </w:p>
+        </w:tc>
+        <w:tc>
+          <w:tcPr>
+            <w:tcW w:w="2345" w:type="dxa"/>
+          </w:tcPr>
+          <w:p>
+            <w:pPr>
+              <w:ind w:firstLine="0"/>
+              <w:jc w:val="left"/>
+            </w:pPr>
+            <w:r>
+              <w:t>Revisar Nombre de la nave</w:t>
+            </w:r>
+          </w:p>
+        </w:tc>
+        <w:tc>
+          <w:tcPr>
+            <w:tcW w:w="2899" w:type="dxa"/>
+          </w:tcPr>
+          <w:p>
+            <w:pPr>
+              <w:ind w:firstLine="0"/>
+            </w:pPr>
+            <w:r>
+              <w:t>El nombre de la nave debe igual a la nave del proyecto al que pertenece.</w:t>
+            </w:r>
+          </w:p>
+        </w:tc>
+        <w:tc>
+          <w:tcPr>
+            <w:tcW w:w="1297" w:type="dxa"/>
+          </w:tcPr>
+          <w:p>
+            <w:pPr>
+              <w:ind w:firstLine="0"/>
+            </w:pPr>
+            <w:r>
+              <w:t xml:space="preserve">- </w:t>
+            </w:r>
+            <w:proofErr w:type="spellStart"/>
+            <w:r>
+              <w:t>Ocurrio</w:t>
+            </w:r>
+            <w:proofErr w:type="spellEnd"/>
+          </w:p>
+        </w:tc>
+        <w:tc>
+          <w:tcPr>
+            <w:tcW w:w="1177" w:type="dxa"/>
           </w:tcPr>
           <w:p/>
         </w:tc>
@@ -22532,14 +22669,13 @@
               <w:jc w:val="center"/>
             </w:pPr>
             <w:r>
-              <w:lastRenderedPageBreak/>
-              <w:t>M03P39</w:t>
-            </w:r>
-          </w:p>
-        </w:tc>
-        <w:tc>
-          <w:tcPr>
-            <w:tcW w:w="2532" w:type="dxa"/>
+              <w:t>M03P41</w:t>
+            </w:r>
+          </w:p>
+        </w:tc>
+        <w:tc>
+          <w:tcPr>
+            <w:tcW w:w="2345" w:type="dxa"/>
           </w:tcPr>
           <w:p>
             <w:pPr>
@@ -22547,20 +22683,20 @@
               <w:jc w:val="left"/>
             </w:pPr>
             <w:r>
-              <w:t>Revisar Informe N°</w:t>
-            </w:r>
-          </w:p>
-        </w:tc>
-        <w:tc>
-          <w:tcPr>
-            <w:tcW w:w="2994" w:type="dxa"/>
-          </w:tcPr>
-          <w:p>
-            <w:pPr>
-              <w:ind w:firstLine="0"/>
-            </w:pPr>
-            <w:r>
-              <w:t>Debe ser “código de proyecto”.</w:t>
+              <w:t>Revisar Referencia al cliente</w:t>
+            </w:r>
+          </w:p>
+        </w:tc>
+        <w:tc>
+          <w:tcPr>
+            <w:tcW w:w="2899" w:type="dxa"/>
+          </w:tcPr>
+          <w:p>
+            <w:pPr>
+              <w:ind w:firstLine="0"/>
+            </w:pPr>
+            <w:r>
+              <w:t>Debe ser el mismo identificador de cliente, especificado en la liquidación.</w:t>
             </w:r>
           </w:p>
         </w:tc>
@@ -22572,11 +22708,19 @@
             <w:pPr>
               <w:ind w:firstLine="0"/>
             </w:pPr>
-          </w:p>
-        </w:tc>
-        <w:tc>
-          <w:tcPr>
-            <w:tcW w:w="895" w:type="dxa"/>
+            <w:r>
+              <w:t xml:space="preserve">- </w:t>
+            </w:r>
+            <w:proofErr w:type="spellStart"/>
+            <w:r>
+              <w:t>Ocurrio</w:t>
+            </w:r>
+            <w:proofErr w:type="spellEnd"/>
+          </w:p>
+        </w:tc>
+        <w:tc>
+          <w:tcPr>
+            <w:tcW w:w="1177" w:type="dxa"/>
           </w:tcPr>
           <w:p/>
         </w:tc>
@@ -22592,13 +22736,13 @@
               <w:jc w:val="center"/>
             </w:pPr>
             <w:r>
-              <w:t>M03P40</w:t>
-            </w:r>
-          </w:p>
-        </w:tc>
-        <w:tc>
-          <w:tcPr>
-            <w:tcW w:w="2532" w:type="dxa"/>
+              <w:t>M03P42</w:t>
+            </w:r>
+          </w:p>
+        </w:tc>
+        <w:tc>
+          <w:tcPr>
+            <w:tcW w:w="2345" w:type="dxa"/>
           </w:tcPr>
           <w:p>
             <w:pPr>
@@ -22606,20 +22750,20 @@
               <w:jc w:val="left"/>
             </w:pPr>
             <w:r>
-              <w:t>Revisar Nombre de la nave</w:t>
-            </w:r>
-          </w:p>
-        </w:tc>
-        <w:tc>
-          <w:tcPr>
-            <w:tcW w:w="2994" w:type="dxa"/>
-          </w:tcPr>
-          <w:p>
-            <w:pPr>
-              <w:ind w:firstLine="0"/>
-            </w:pPr>
-            <w:r>
-              <w:t>El nombre de la nave debe igual a la nave del proyecto al que pertenece.</w:t>
+              <w:t>Revisar campo lugar</w:t>
+            </w:r>
+          </w:p>
+        </w:tc>
+        <w:tc>
+          <w:tcPr>
+            <w:tcW w:w="2899" w:type="dxa"/>
+          </w:tcPr>
+          <w:p>
+            <w:pPr>
+              <w:ind w:firstLine="0"/>
+            </w:pPr>
+            <w:r>
+              <w:t xml:space="preserve">El Lugar debe ser la misma dirección que la  especificada en la liquidación. </w:t>
             </w:r>
           </w:p>
         </w:tc>
@@ -22631,11 +22775,19 @@
             <w:pPr>
               <w:ind w:firstLine="0"/>
             </w:pPr>
-          </w:p>
-        </w:tc>
-        <w:tc>
-          <w:tcPr>
-            <w:tcW w:w="895" w:type="dxa"/>
+            <w:r>
+              <w:t xml:space="preserve">- </w:t>
+            </w:r>
+            <w:proofErr w:type="spellStart"/>
+            <w:r>
+              <w:t>Ocurrio</w:t>
+            </w:r>
+            <w:proofErr w:type="spellEnd"/>
+          </w:p>
+        </w:tc>
+        <w:tc>
+          <w:tcPr>
+            <w:tcW w:w="1177" w:type="dxa"/>
           </w:tcPr>
           <w:p/>
         </w:tc>
@@ -22651,13 +22803,13 @@
               <w:jc w:val="center"/>
             </w:pPr>
             <w:r>
-              <w:t>M03P41</w:t>
-            </w:r>
-          </w:p>
-        </w:tc>
-        <w:tc>
-          <w:tcPr>
-            <w:tcW w:w="2532" w:type="dxa"/>
+              <w:t>M03P43</w:t>
+            </w:r>
+          </w:p>
+        </w:tc>
+        <w:tc>
+          <w:tcPr>
+            <w:tcW w:w="2345" w:type="dxa"/>
           </w:tcPr>
           <w:p>
             <w:pPr>
@@ -22665,20 +22817,20 @@
               <w:jc w:val="left"/>
             </w:pPr>
             <w:r>
-              <w:t>Revisar Referencia al cliente</w:t>
-            </w:r>
-          </w:p>
-        </w:tc>
-        <w:tc>
-          <w:tcPr>
-            <w:tcW w:w="2994" w:type="dxa"/>
-          </w:tcPr>
-          <w:p>
-            <w:pPr>
-              <w:ind w:firstLine="0"/>
-            </w:pPr>
-            <w:r>
-              <w:t>Debe ser el mismo identificador de cliente, especificado en la liquidación.</w:t>
+              <w:t>Revisar Campo Descripción</w:t>
+            </w:r>
+          </w:p>
+        </w:tc>
+        <w:tc>
+          <w:tcPr>
+            <w:tcW w:w="2899" w:type="dxa"/>
+          </w:tcPr>
+          <w:p>
+            <w:pPr>
+              <w:ind w:firstLine="0"/>
+            </w:pPr>
+            <w:r>
+              <w:t>La descripción de la proforma debe ser la misma que la descripción del proyecto al cual pertenece.</w:t>
             </w:r>
           </w:p>
         </w:tc>
@@ -22690,11 +22842,19 @@
             <w:pPr>
               <w:ind w:firstLine="0"/>
             </w:pPr>
-          </w:p>
-        </w:tc>
-        <w:tc>
-          <w:tcPr>
-            <w:tcW w:w="895" w:type="dxa"/>
+            <w:r>
+              <w:t xml:space="preserve">- </w:t>
+            </w:r>
+            <w:proofErr w:type="spellStart"/>
+            <w:r>
+              <w:t>Ocurrio</w:t>
+            </w:r>
+            <w:proofErr w:type="spellEnd"/>
+          </w:p>
+        </w:tc>
+        <w:tc>
+          <w:tcPr>
+            <w:tcW w:w="1177" w:type="dxa"/>
           </w:tcPr>
           <w:p/>
         </w:tc>
@@ -22710,13 +22870,13 @@
               <w:jc w:val="center"/>
             </w:pPr>
             <w:r>
-              <w:t>M03P42</w:t>
-            </w:r>
-          </w:p>
-        </w:tc>
-        <w:tc>
-          <w:tcPr>
-            <w:tcW w:w="2532" w:type="dxa"/>
+              <w:t>M03P44</w:t>
+            </w:r>
+          </w:p>
+        </w:tc>
+        <w:tc>
+          <w:tcPr>
+            <w:tcW w:w="2345" w:type="dxa"/>
           </w:tcPr>
           <w:p>
             <w:pPr>
@@ -22724,20 +22884,28 @@
               <w:jc w:val="left"/>
             </w:pPr>
             <w:r>
-              <w:t>Revisar campo lugar</w:t>
-            </w:r>
-          </w:p>
-        </w:tc>
-        <w:tc>
-          <w:tcPr>
-            <w:tcW w:w="2994" w:type="dxa"/>
-          </w:tcPr>
-          <w:p>
-            <w:pPr>
-              <w:ind w:firstLine="0"/>
-            </w:pPr>
-            <w:r>
-              <w:t xml:space="preserve">El Lugar debe ser la misma dirección que la  especificada en la liquidación. </w:t>
+              <w:t xml:space="preserve">Presionar el </w:t>
+            </w:r>
+            <w:proofErr w:type="spellStart"/>
+            <w:r>
+              <w:t>textbox</w:t>
+            </w:r>
+            <w:proofErr w:type="spellEnd"/>
+            <w:r>
+              <w:t xml:space="preserve"> fecha</w:t>
+            </w:r>
+          </w:p>
+        </w:tc>
+        <w:tc>
+          <w:tcPr>
+            <w:tcW w:w="2899" w:type="dxa"/>
+          </w:tcPr>
+          <w:p>
+            <w:pPr>
+              <w:ind w:firstLine="0"/>
+            </w:pPr>
+            <w:r>
+              <w:t>Se debe desplegar un calendario que parecerá situado en el la fecha actual del sistema.</w:t>
             </w:r>
           </w:p>
         </w:tc>
@@ -22749,262 +22917,19 @@
             <w:pPr>
               <w:ind w:firstLine="0"/>
             </w:pPr>
-          </w:p>
-        </w:tc>
-        <w:tc>
-          <w:tcPr>
-            <w:tcW w:w="895" w:type="dxa"/>
-          </w:tcPr>
-          <w:p/>
-        </w:tc>
-      </w:tr>
-      <w:tr>
-        <w:tc>
-          <w:tcPr>
-            <w:tcW w:w="1110" w:type="dxa"/>
-          </w:tcPr>
-          <w:p>
-            <w:pPr>
-              <w:ind w:firstLine="0"/>
-              <w:jc w:val="center"/>
-            </w:pPr>
-            <w:r>
-              <w:t>M03P43</w:t>
-            </w:r>
-          </w:p>
-        </w:tc>
-        <w:tc>
-          <w:tcPr>
-            <w:tcW w:w="2532" w:type="dxa"/>
-          </w:tcPr>
-          <w:p>
-            <w:pPr>
-              <w:ind w:firstLine="0"/>
-              <w:jc w:val="left"/>
-            </w:pPr>
-            <w:r>
-              <w:t>Revisar Campo Descripción</w:t>
-            </w:r>
-          </w:p>
-        </w:tc>
-        <w:tc>
-          <w:tcPr>
-            <w:tcW w:w="2994" w:type="dxa"/>
-          </w:tcPr>
-          <w:p>
-            <w:pPr>
-              <w:ind w:firstLine="0"/>
-            </w:pPr>
-            <w:r>
-              <w:t>La descripción de la proforma debe ser la misma que la descripción del proyecto al cual pertenece</w:t>
-            </w:r>
-            <w:r>
-              <w:t>.</w:t>
-            </w:r>
-          </w:p>
-        </w:tc>
-        <w:tc>
-          <w:tcPr>
-            <w:tcW w:w="1297" w:type="dxa"/>
-          </w:tcPr>
-          <w:p>
-            <w:pPr>
-              <w:ind w:firstLine="0"/>
-            </w:pPr>
-          </w:p>
-        </w:tc>
-        <w:tc>
-          <w:tcPr>
-            <w:tcW w:w="895" w:type="dxa"/>
-          </w:tcPr>
-          <w:p/>
-        </w:tc>
-      </w:tr>
-      <w:tr>
-        <w:tc>
-          <w:tcPr>
-            <w:tcW w:w="1110" w:type="dxa"/>
-          </w:tcPr>
-          <w:p>
-            <w:pPr>
-              <w:ind w:firstLine="0"/>
-              <w:jc w:val="center"/>
-            </w:pPr>
-            <w:r>
-              <w:t>M03P43</w:t>
-            </w:r>
-          </w:p>
-        </w:tc>
-        <w:tc>
-          <w:tcPr>
-            <w:tcW w:w="2532" w:type="dxa"/>
-          </w:tcPr>
-          <w:p>
-            <w:pPr>
-              <w:ind w:firstLine="0"/>
-              <w:jc w:val="left"/>
-            </w:pPr>
-            <w:r>
-              <w:t xml:space="preserve">Presionar el </w:t>
+            <w:r>
+              <w:t xml:space="preserve">- </w:t>
             </w:r>
             <w:proofErr w:type="spellStart"/>
             <w:r>
-              <w:t>textbox</w:t>
+              <w:t>Ocurrio</w:t>
             </w:r>
             <w:proofErr w:type="spellEnd"/>
-            <w:r>
-              <w:t xml:space="preserve"> fecha</w:t>
-            </w:r>
-          </w:p>
-        </w:tc>
-        <w:tc>
-          <w:tcPr>
-            <w:tcW w:w="2994" w:type="dxa"/>
-          </w:tcPr>
-          <w:p>
-            <w:pPr>
-              <w:ind w:firstLine="0"/>
-            </w:pPr>
-            <w:r>
-              <w:t>Se debe desplegar un calendario que parecerá situado en el la fecha actual del sistema.</w:t>
-            </w:r>
-          </w:p>
-        </w:tc>
-        <w:tc>
-          <w:tcPr>
-            <w:tcW w:w="1297" w:type="dxa"/>
-          </w:tcPr>
-          <w:p>
-            <w:pPr>
-              <w:ind w:firstLine="0"/>
-            </w:pPr>
-          </w:p>
-        </w:tc>
-        <w:tc>
-          <w:tcPr>
-            <w:tcW w:w="895" w:type="dxa"/>
-          </w:tcPr>
-          <w:p/>
-        </w:tc>
-      </w:tr>
-      <w:tr>
-        <w:tc>
-          <w:tcPr>
-            <w:tcW w:w="1110" w:type="dxa"/>
-          </w:tcPr>
-          <w:p>
-            <w:pPr>
-              <w:ind w:firstLine="0"/>
-              <w:jc w:val="center"/>
-            </w:pPr>
-            <w:r>
-              <w:t>M03P43</w:t>
-            </w:r>
-          </w:p>
-        </w:tc>
-        <w:tc>
-          <w:tcPr>
-            <w:tcW w:w="2532" w:type="dxa"/>
-          </w:tcPr>
-          <w:p>
-            <w:pPr>
-              <w:ind w:firstLine="0"/>
-              <w:jc w:val="left"/>
-            </w:pPr>
-            <w:r>
-              <w:t>Enviar el formulario con el campo “fecha” vacío.</w:t>
-            </w:r>
-          </w:p>
-        </w:tc>
-        <w:tc>
-          <w:tcPr>
-            <w:tcW w:w="2994" w:type="dxa"/>
-          </w:tcPr>
-          <w:p>
-            <w:pPr>
-              <w:ind w:firstLine="0"/>
-            </w:pPr>
-            <w:r>
-              <w:t>El sistema debe señalar que el campo es requerido.</w:t>
-            </w:r>
-          </w:p>
-        </w:tc>
-        <w:tc>
-          <w:tcPr>
-            <w:tcW w:w="1297" w:type="dxa"/>
-          </w:tcPr>
-          <w:p>
-            <w:pPr>
-              <w:ind w:firstLine="0"/>
-            </w:pPr>
-          </w:p>
-        </w:tc>
-        <w:tc>
-          <w:tcPr>
-            <w:tcW w:w="895" w:type="dxa"/>
-          </w:tcPr>
-          <w:p/>
-        </w:tc>
-      </w:tr>
-      <w:tr>
-        <w:tc>
-          <w:tcPr>
-            <w:tcW w:w="1110" w:type="dxa"/>
-          </w:tcPr>
-          <w:p>
-            <w:pPr>
-              <w:ind w:firstLine="0"/>
-              <w:jc w:val="center"/>
-            </w:pPr>
-            <w:r>
-              <w:t>M03P44</w:t>
-            </w:r>
-          </w:p>
-        </w:tc>
-        <w:tc>
-          <w:tcPr>
-            <w:tcW w:w="2532" w:type="dxa"/>
-          </w:tcPr>
-          <w:p>
-            <w:pPr>
-              <w:ind w:firstLine="0"/>
-              <w:jc w:val="left"/>
-            </w:pPr>
-            <w:r>
-              <w:t>Enviar formulario con una descripción de 201 caracteres</w:t>
-            </w:r>
-          </w:p>
-        </w:tc>
-        <w:tc>
-          <w:tcPr>
-            <w:tcW w:w="2994" w:type="dxa"/>
-          </w:tcPr>
-          <w:p>
-            <w:pPr>
-              <w:ind w:firstLine="0"/>
-            </w:pPr>
-            <w:r>
-              <w:t xml:space="preserve">El sistema debe señalar que la descripción es </w:t>
-            </w:r>
-            <w:r>
-              <w:lastRenderedPageBreak/>
-              <w:t>demasiado larga para ese campo.</w:t>
-            </w:r>
-          </w:p>
-        </w:tc>
-        <w:tc>
-          <w:tcPr>
-            <w:tcW w:w="1297" w:type="dxa"/>
-          </w:tcPr>
-          <w:p>
-            <w:pPr>
-              <w:ind w:firstLine="0"/>
-            </w:pPr>
-          </w:p>
-        </w:tc>
-        <w:tc>
-          <w:tcPr>
-            <w:tcW w:w="895" w:type="dxa"/>
+          </w:p>
+        </w:tc>
+        <w:tc>
+          <w:tcPr>
+            <w:tcW w:w="1177" w:type="dxa"/>
           </w:tcPr>
           <w:p/>
         </w:tc>
@@ -23027,7 +22952,7 @@
         </w:tc>
         <w:tc>
           <w:tcPr>
-            <w:tcW w:w="2532" w:type="dxa"/>
+            <w:tcW w:w="2345" w:type="dxa"/>
           </w:tcPr>
           <w:p>
             <w:pPr>
@@ -23035,13 +22960,147 @@
               <w:jc w:val="left"/>
             </w:pPr>
             <w:r>
+              <w:t>Enviar el formulario con el campo “fecha” vacío.</w:t>
+            </w:r>
+          </w:p>
+        </w:tc>
+        <w:tc>
+          <w:tcPr>
+            <w:tcW w:w="2899" w:type="dxa"/>
+          </w:tcPr>
+          <w:p>
+            <w:pPr>
+              <w:ind w:firstLine="0"/>
+            </w:pPr>
+            <w:r>
+              <w:t>El sistema debe señalar que el campo es requerido.</w:t>
+            </w:r>
+          </w:p>
+        </w:tc>
+        <w:tc>
+          <w:tcPr>
+            <w:tcW w:w="1297" w:type="dxa"/>
+          </w:tcPr>
+          <w:p>
+            <w:pPr>
+              <w:ind w:firstLine="0"/>
+            </w:pPr>
+            <w:r>
+              <w:t xml:space="preserve">- </w:t>
+            </w:r>
+            <w:proofErr w:type="spellStart"/>
+            <w:r>
+              <w:t>Ocurrio</w:t>
+            </w:r>
+            <w:proofErr w:type="spellEnd"/>
+          </w:p>
+        </w:tc>
+        <w:tc>
+          <w:tcPr>
+            <w:tcW w:w="1177" w:type="dxa"/>
+          </w:tcPr>
+          <w:p/>
+        </w:tc>
+      </w:tr>
+      <w:tr>
+        <w:tc>
+          <w:tcPr>
+            <w:tcW w:w="1110" w:type="dxa"/>
+          </w:tcPr>
+          <w:p>
+            <w:pPr>
+              <w:ind w:firstLine="0"/>
+              <w:jc w:val="center"/>
+            </w:pPr>
+            <w:r>
+              <w:t>M03P46</w:t>
+            </w:r>
+          </w:p>
+        </w:tc>
+        <w:tc>
+          <w:tcPr>
+            <w:tcW w:w="2345" w:type="dxa"/>
+          </w:tcPr>
+          <w:p>
+            <w:pPr>
+              <w:ind w:firstLine="0"/>
+              <w:jc w:val="left"/>
+            </w:pPr>
+            <w:r>
+              <w:t>Enviar formulario con una descripción de 201 caracteres</w:t>
+            </w:r>
+          </w:p>
+        </w:tc>
+        <w:tc>
+          <w:tcPr>
+            <w:tcW w:w="2899" w:type="dxa"/>
+          </w:tcPr>
+          <w:p>
+            <w:pPr>
+              <w:ind w:firstLine="0"/>
+            </w:pPr>
+            <w:r>
+              <w:t>El sistema debe señalar que la descripción es demasiado larga para ese campo.</w:t>
+            </w:r>
+          </w:p>
+        </w:tc>
+        <w:tc>
+          <w:tcPr>
+            <w:tcW w:w="1297" w:type="dxa"/>
+          </w:tcPr>
+          <w:p>
+            <w:pPr>
+              <w:ind w:firstLine="0"/>
+            </w:pPr>
+            <w:r>
+              <w:t xml:space="preserve">-No </w:t>
+            </w:r>
+            <w:proofErr w:type="spellStart"/>
+            <w:r>
+              <w:t>Ocurrio</w:t>
+            </w:r>
+            <w:proofErr w:type="spellEnd"/>
+          </w:p>
+        </w:tc>
+        <w:tc>
+          <w:tcPr>
+            <w:tcW w:w="1177" w:type="dxa"/>
+          </w:tcPr>
+          <w:p/>
+        </w:tc>
+      </w:tr>
+      <w:tr>
+        <w:tc>
+          <w:tcPr>
+            <w:tcW w:w="1110" w:type="dxa"/>
+          </w:tcPr>
+          <w:p>
+            <w:pPr>
+              <w:ind w:firstLine="0"/>
+              <w:jc w:val="center"/>
+            </w:pPr>
+            <w:r>
+              <w:t>M03P47</w:t>
+            </w:r>
+          </w:p>
+        </w:tc>
+        <w:tc>
+          <w:tcPr>
+            <w:tcW w:w="2345" w:type="dxa"/>
+          </w:tcPr>
+          <w:p>
+            <w:pPr>
+              <w:ind w:firstLine="0"/>
+              <w:jc w:val="left"/>
+            </w:pPr>
+            <w:r>
               <w:t>Enviar el combo box “ciudad” vacío</w:t>
             </w:r>
           </w:p>
         </w:tc>
         <w:tc>
           <w:tcPr>
-            <w:tcW w:w="2994" w:type="dxa"/>
+            <w:tcW w:w="2899" w:type="dxa"/>
           </w:tcPr>
           <w:p>
             <w:pPr>
@@ -23060,11 +23119,88 @@
             <w:pPr>
               <w:ind w:firstLine="0"/>
             </w:pPr>
-          </w:p>
-        </w:tc>
-        <w:tc>
-          <w:tcPr>
-            <w:tcW w:w="895" w:type="dxa"/>
+            <w:r>
+              <w:t>- Otro</w:t>
+            </w:r>
+          </w:p>
+        </w:tc>
+        <w:tc>
+          <w:tcPr>
+            <w:tcW w:w="1177" w:type="dxa"/>
+          </w:tcPr>
+          <w:p>
+            <w:pPr>
+              <w:ind w:firstLine="0"/>
+            </w:pPr>
+            <w:r>
+              <w:t>No puede estar vacío el Combo Box</w:t>
+            </w:r>
+          </w:p>
+        </w:tc>
+      </w:tr>
+      <w:tr>
+        <w:tc>
+          <w:tcPr>
+            <w:tcW w:w="1110" w:type="dxa"/>
+          </w:tcPr>
+          <w:p>
+            <w:pPr>
+              <w:ind w:firstLine="0"/>
+              <w:jc w:val="center"/>
+            </w:pPr>
+            <w:r>
+              <w:t>M03P48</w:t>
+            </w:r>
+          </w:p>
+        </w:tc>
+        <w:tc>
+          <w:tcPr>
+            <w:tcW w:w="2345" w:type="dxa"/>
+          </w:tcPr>
+          <w:p>
+            <w:pPr>
+              <w:ind w:firstLine="0"/>
+              <w:jc w:val="left"/>
+            </w:pPr>
+            <w:r>
+              <w:t>Presionar el combo box “ciudad”.</w:t>
+            </w:r>
+          </w:p>
+        </w:tc>
+        <w:tc>
+          <w:tcPr>
+            <w:tcW w:w="2899" w:type="dxa"/>
+          </w:tcPr>
+          <w:p>
+            <w:pPr>
+              <w:ind w:firstLine="0"/>
+            </w:pPr>
+            <w:r>
+              <w:t>Debe mostrar todas las localidades de la tabla “lugares”.</w:t>
+            </w:r>
+          </w:p>
+        </w:tc>
+        <w:tc>
+          <w:tcPr>
+            <w:tcW w:w="1297" w:type="dxa"/>
+          </w:tcPr>
+          <w:p>
+            <w:pPr>
+              <w:ind w:firstLine="0"/>
+            </w:pPr>
+            <w:r>
+              <w:t xml:space="preserve">- </w:t>
+            </w:r>
+            <w:proofErr w:type="spellStart"/>
+            <w:r>
+              <w:t>Ocurrio</w:t>
+            </w:r>
+            <w:proofErr w:type="spellEnd"/>
+          </w:p>
+        </w:tc>
+        <w:tc>
+          <w:tcPr>
+            <w:tcW w:w="1177" w:type="dxa"/>
           </w:tcPr>
           <w:p/>
         </w:tc>
@@ -23080,13 +23216,13 @@
               <w:jc w:val="center"/>
             </w:pPr>
             <w:r>
-              <w:t>M03P46</w:t>
-            </w:r>
-          </w:p>
-        </w:tc>
-        <w:tc>
-          <w:tcPr>
-            <w:tcW w:w="2532" w:type="dxa"/>
+              <w:t>M03P49</w:t>
+            </w:r>
+          </w:p>
+        </w:tc>
+        <w:tc>
+          <w:tcPr>
+            <w:tcW w:w="2345" w:type="dxa"/>
           </w:tcPr>
           <w:p>
             <w:pPr>
@@ -23094,20 +23230,20 @@
               <w:jc w:val="left"/>
             </w:pPr>
             <w:r>
-              <w:t>Presionar el combo box “ciudad”.</w:t>
-            </w:r>
-          </w:p>
-        </w:tc>
-        <w:tc>
-          <w:tcPr>
-            <w:tcW w:w="2994" w:type="dxa"/>
-          </w:tcPr>
-          <w:p>
-            <w:pPr>
-              <w:ind w:firstLine="0"/>
-            </w:pPr>
-            <w:r>
-              <w:t>Debe mostrar todas las localidades de la tabla “lugares”.</w:t>
+              <w:t>Presionar el combo box “inspectores participantes”.</w:t>
+            </w:r>
+          </w:p>
+        </w:tc>
+        <w:tc>
+          <w:tcPr>
+            <w:tcW w:w="2899" w:type="dxa"/>
+          </w:tcPr>
+          <w:p>
+            <w:pPr>
+              <w:ind w:firstLine="0"/>
+            </w:pPr>
+            <w:r>
+              <w:t>Debe mostrar todos los inspectores que participan en el proyecto.</w:t>
             </w:r>
           </w:p>
         </w:tc>
@@ -23119,11 +23255,19 @@
             <w:pPr>
               <w:ind w:firstLine="0"/>
             </w:pPr>
-          </w:p>
-        </w:tc>
-        <w:tc>
-          <w:tcPr>
-            <w:tcW w:w="895" w:type="dxa"/>
+            <w:r>
+              <w:t xml:space="preserve">- </w:t>
+            </w:r>
+            <w:proofErr w:type="spellStart"/>
+            <w:r>
+              <w:t>Ocurrio</w:t>
+            </w:r>
+            <w:proofErr w:type="spellEnd"/>
+          </w:p>
+        </w:tc>
+        <w:tc>
+          <w:tcPr>
+            <w:tcW w:w="1177" w:type="dxa"/>
           </w:tcPr>
           <w:p/>
         </w:tc>
@@ -23139,13 +23283,13 @@
               <w:jc w:val="center"/>
             </w:pPr>
             <w:r>
-              <w:t>M03P47</w:t>
-            </w:r>
-          </w:p>
-        </w:tc>
-        <w:tc>
-          <w:tcPr>
-            <w:tcW w:w="2532" w:type="dxa"/>
+              <w:t>M03P50</w:t>
+            </w:r>
+          </w:p>
+        </w:tc>
+        <w:tc>
+          <w:tcPr>
+            <w:tcW w:w="2345" w:type="dxa"/>
           </w:tcPr>
           <w:p>
             <w:pPr>
@@ -23153,20 +23297,20 @@
               <w:jc w:val="left"/>
             </w:pPr>
             <w:r>
-              <w:t>Presionar el combo box “inspectores participantes”.</w:t>
-            </w:r>
-          </w:p>
-        </w:tc>
-        <w:tc>
-          <w:tcPr>
-            <w:tcW w:w="2994" w:type="dxa"/>
-          </w:tcPr>
-          <w:p>
-            <w:pPr>
-              <w:ind w:firstLine="0"/>
-            </w:pPr>
-            <w:r>
-              <w:t>Debe mostrar todos los inspectores que participan en el proyecto.</w:t>
+              <w:t>Presionar el combo box Clasificación</w:t>
+            </w:r>
+          </w:p>
+        </w:tc>
+        <w:tc>
+          <w:tcPr>
+            <w:tcW w:w="2899" w:type="dxa"/>
+          </w:tcPr>
+          <w:p>
+            <w:pPr>
+              <w:ind w:firstLine="0"/>
+            </w:pPr>
+            <w:r>
+              <w:t xml:space="preserve">Debe aparecer las clasificaciones: P, T, M, S </w:t>
             </w:r>
           </w:p>
         </w:tc>
@@ -23178,11 +23322,19 @@
             <w:pPr>
               <w:ind w:firstLine="0"/>
             </w:pPr>
-          </w:p>
-        </w:tc>
-        <w:tc>
-          <w:tcPr>
-            <w:tcW w:w="895" w:type="dxa"/>
+            <w:r>
+              <w:t xml:space="preserve">- </w:t>
+            </w:r>
+            <w:proofErr w:type="spellStart"/>
+            <w:r>
+              <w:t>Ocurrio</w:t>
+            </w:r>
+            <w:proofErr w:type="spellEnd"/>
+          </w:p>
+        </w:tc>
+        <w:tc>
+          <w:tcPr>
+            <w:tcW w:w="1177" w:type="dxa"/>
           </w:tcPr>
           <w:p/>
         </w:tc>
@@ -23198,13 +23350,13 @@
               <w:jc w:val="center"/>
             </w:pPr>
             <w:r>
-              <w:t>M03P48</w:t>
-            </w:r>
-          </w:p>
-        </w:tc>
-        <w:tc>
-          <w:tcPr>
-            <w:tcW w:w="2532" w:type="dxa"/>
+              <w:t>M03P51</w:t>
+            </w:r>
+          </w:p>
+        </w:tc>
+        <w:tc>
+          <w:tcPr>
+            <w:tcW w:w="2345" w:type="dxa"/>
           </w:tcPr>
           <w:p>
             <w:pPr>
@@ -23212,20 +23364,36 @@
               <w:jc w:val="left"/>
             </w:pPr>
             <w:r>
-              <w:t>Presionar el combo box Clasificación</w:t>
-            </w:r>
-          </w:p>
-        </w:tc>
-        <w:tc>
-          <w:tcPr>
-            <w:tcW w:w="2994" w:type="dxa"/>
-          </w:tcPr>
-          <w:p>
-            <w:pPr>
-              <w:ind w:firstLine="0"/>
-            </w:pPr>
-            <w:r>
-              <w:t xml:space="preserve">Debe aparecer las clasificaciones: P, T, M, S </w:t>
+              <w:t>Presionar el combo box “unidad de cobro”.</w:t>
+            </w:r>
+          </w:p>
+        </w:tc>
+        <w:tc>
+          <w:tcPr>
+            <w:tcW w:w="2899" w:type="dxa"/>
+          </w:tcPr>
+          <w:p>
+            <w:pPr>
+              <w:ind w:firstLine="0"/>
+            </w:pPr>
+            <w:r>
+              <w:t>Debe desplegarse la pestaña con las opciones:</w:t>
+            </w:r>
+          </w:p>
+          <w:p>
+            <w:pPr>
+              <w:ind w:firstLine="0"/>
+            </w:pPr>
+            <w:r>
+              <w:t xml:space="preserve">Diario, Hora, Turno, </w:t>
+            </w:r>
+            <w:proofErr w:type="spellStart"/>
+            <w:r>
+              <w:t>lumpsum</w:t>
+            </w:r>
+            <w:proofErr w:type="spellEnd"/>
+            <w:r>
+              <w:t>.</w:t>
             </w:r>
           </w:p>
         </w:tc>
@@ -23237,11 +23405,19 @@
             <w:pPr>
               <w:ind w:firstLine="0"/>
             </w:pPr>
-          </w:p>
-        </w:tc>
-        <w:tc>
-          <w:tcPr>
-            <w:tcW w:w="895" w:type="dxa"/>
+            <w:r>
+              <w:t xml:space="preserve">- </w:t>
+            </w:r>
+            <w:proofErr w:type="spellStart"/>
+            <w:r>
+              <w:t>Ocurrio</w:t>
+            </w:r>
+            <w:proofErr w:type="spellEnd"/>
+          </w:p>
+        </w:tc>
+        <w:tc>
+          <w:tcPr>
+            <w:tcW w:w="1177" w:type="dxa"/>
           </w:tcPr>
           <w:p/>
         </w:tc>
@@ -23257,13 +23433,13 @@
               <w:jc w:val="center"/>
             </w:pPr>
             <w:r>
-              <w:t>M03P49</w:t>
-            </w:r>
-          </w:p>
-        </w:tc>
-        <w:tc>
-          <w:tcPr>
-            <w:tcW w:w="2532" w:type="dxa"/>
+              <w:t>M03P52</w:t>
+            </w:r>
+          </w:p>
+        </w:tc>
+        <w:tc>
+          <w:tcPr>
+            <w:tcW w:w="2345" w:type="dxa"/>
           </w:tcPr>
           <w:p>
             <w:pPr>
@@ -23271,36 +23447,162 @@
               <w:jc w:val="left"/>
             </w:pPr>
             <w:r>
-              <w:t>Presionar el combo box “unidad de cobro”.</w:t>
-            </w:r>
-          </w:p>
-        </w:tc>
-        <w:tc>
-          <w:tcPr>
-            <w:tcW w:w="2994" w:type="dxa"/>
-          </w:tcPr>
-          <w:p>
-            <w:pPr>
-              <w:ind w:firstLine="0"/>
-            </w:pPr>
-            <w:r>
-              <w:t>Debe desplegarse la pestaña con las opciones:</w:t>
-            </w:r>
-          </w:p>
-          <w:p>
-            <w:pPr>
-              <w:ind w:firstLine="0"/>
-            </w:pPr>
-            <w:r>
-              <w:t xml:space="preserve">Diario, Hora, Turno, </w:t>
+              <w:t>revisar campo Valor USD</w:t>
+            </w:r>
+          </w:p>
+        </w:tc>
+        <w:tc>
+          <w:tcPr>
+            <w:tcW w:w="2899" w:type="dxa"/>
+          </w:tcPr>
+          <w:p>
+            <w:pPr>
+              <w:ind w:firstLine="0"/>
+            </w:pPr>
+            <w:r>
+              <w:t xml:space="preserve">El valor del dólar debe ser el mismo especificado en la liquidación del proyecto </w:t>
+            </w:r>
+            <w:r>
+              <w:lastRenderedPageBreak/>
+              <w:t>al que pertenece la proforma.</w:t>
+            </w:r>
+          </w:p>
+        </w:tc>
+        <w:tc>
+          <w:tcPr>
+            <w:tcW w:w="1297" w:type="dxa"/>
+          </w:tcPr>
+          <w:p>
+            <w:pPr>
+              <w:ind w:firstLine="0"/>
+            </w:pPr>
+            <w:r>
+              <w:lastRenderedPageBreak/>
+              <w:t>- OTRO</w:t>
+            </w:r>
+          </w:p>
+        </w:tc>
+        <w:tc>
+          <w:tcPr>
+            <w:tcW w:w="1177" w:type="dxa"/>
+          </w:tcPr>
+          <w:p>
+            <w:pPr>
+              <w:ind w:firstLine="0"/>
+            </w:pPr>
+            <w:r>
+              <w:t>Se modificó el Requerimiento</w:t>
+            </w:r>
+          </w:p>
+        </w:tc>
+      </w:tr>
+      <w:tr>
+        <w:tc>
+          <w:tcPr>
+            <w:tcW w:w="1110" w:type="dxa"/>
+          </w:tcPr>
+          <w:p>
+            <w:pPr>
+              <w:ind w:firstLine="0"/>
+              <w:jc w:val="center"/>
+            </w:pPr>
+            <w:r>
+              <w:lastRenderedPageBreak/>
+              <w:t>M03P53</w:t>
+            </w:r>
+          </w:p>
+        </w:tc>
+        <w:tc>
+          <w:tcPr>
+            <w:tcW w:w="2345" w:type="dxa"/>
+          </w:tcPr>
+          <w:p>
+            <w:pPr>
+              <w:ind w:firstLine="0"/>
+              <w:jc w:val="left"/>
+            </w:pPr>
+            <w:r>
+              <w:t>Enviar el formulario con el campo “Cantidad H/T/D” vacío</w:t>
+            </w:r>
+          </w:p>
+        </w:tc>
+        <w:tc>
+          <w:tcPr>
+            <w:tcW w:w="2899" w:type="dxa"/>
+          </w:tcPr>
+          <w:p>
+            <w:pPr>
+              <w:ind w:firstLine="0"/>
+            </w:pPr>
+            <w:r>
+              <w:t>El sistema debe señalar que el campo es requerido</w:t>
+            </w:r>
+          </w:p>
+        </w:tc>
+        <w:tc>
+          <w:tcPr>
+            <w:tcW w:w="1297" w:type="dxa"/>
+          </w:tcPr>
+          <w:p>
+            <w:pPr>
+              <w:ind w:firstLine="0"/>
+            </w:pPr>
+            <w:r>
+              <w:t xml:space="preserve">- </w:t>
             </w:r>
             <w:proofErr w:type="spellStart"/>
             <w:r>
-              <w:t>lumpsum</w:t>
+              <w:t>Ocurrio</w:t>
             </w:r>
             <w:proofErr w:type="spellEnd"/>
-            <w:r>
-              <w:t>.</w:t>
+          </w:p>
+        </w:tc>
+        <w:tc>
+          <w:tcPr>
+            <w:tcW w:w="1177" w:type="dxa"/>
+          </w:tcPr>
+          <w:p/>
+        </w:tc>
+      </w:tr>
+      <w:tr>
+        <w:tc>
+          <w:tcPr>
+            <w:tcW w:w="1110" w:type="dxa"/>
+          </w:tcPr>
+          <w:p>
+            <w:pPr>
+              <w:ind w:firstLine="0"/>
+              <w:jc w:val="center"/>
+            </w:pPr>
+            <w:r>
+              <w:t>M03P54</w:t>
+            </w:r>
+          </w:p>
+        </w:tc>
+        <w:tc>
+          <w:tcPr>
+            <w:tcW w:w="2345" w:type="dxa"/>
+          </w:tcPr>
+          <w:p>
+            <w:pPr>
+              <w:ind w:firstLine="0"/>
+              <w:jc w:val="left"/>
+            </w:pPr>
+            <w:r>
+              <w:t>Llenar el campo “Cantidad H/T/D” con   el texto: “uno”, y enviar el formulario</w:t>
+            </w:r>
+          </w:p>
+        </w:tc>
+        <w:tc>
+          <w:tcPr>
+            <w:tcW w:w="2899" w:type="dxa"/>
+          </w:tcPr>
+          <w:p>
+            <w:pPr>
+              <w:ind w:firstLine="0"/>
+            </w:pPr>
+            <w:r>
+              <w:t>El sistema debe señalar que el campo recibe solo  números.</w:t>
             </w:r>
           </w:p>
         </w:tc>
@@ -23312,11 +23614,19 @@
             <w:pPr>
               <w:ind w:firstLine="0"/>
             </w:pPr>
-          </w:p>
-        </w:tc>
-        <w:tc>
-          <w:tcPr>
-            <w:tcW w:w="895" w:type="dxa"/>
+            <w:r>
+              <w:t xml:space="preserve">-No </w:t>
+            </w:r>
+            <w:proofErr w:type="spellStart"/>
+            <w:r>
+              <w:t>Ocurrio</w:t>
+            </w:r>
+            <w:proofErr w:type="spellEnd"/>
+          </w:p>
+        </w:tc>
+        <w:tc>
+          <w:tcPr>
+            <w:tcW w:w="1177" w:type="dxa"/>
           </w:tcPr>
           <w:p/>
         </w:tc>
@@ -23332,13 +23642,13 @@
               <w:jc w:val="center"/>
             </w:pPr>
             <w:r>
-              <w:t>M03P49</w:t>
-            </w:r>
-          </w:p>
-        </w:tc>
-        <w:tc>
-          <w:tcPr>
-            <w:tcW w:w="2532" w:type="dxa"/>
+              <w:t>M03P55</w:t>
+            </w:r>
+          </w:p>
+        </w:tc>
+        <w:tc>
+          <w:tcPr>
+            <w:tcW w:w="2345" w:type="dxa"/>
           </w:tcPr>
           <w:p>
             <w:pPr>
@@ -23346,20 +23656,20 @@
               <w:jc w:val="left"/>
             </w:pPr>
             <w:r>
-              <w:t>revisar campo Valor USD</w:t>
-            </w:r>
-          </w:p>
-        </w:tc>
-        <w:tc>
-          <w:tcPr>
-            <w:tcW w:w="2994" w:type="dxa"/>
-          </w:tcPr>
-          <w:p>
-            <w:pPr>
-              <w:ind w:firstLine="0"/>
-            </w:pPr>
-            <w:r>
-              <w:t>El valor del dólar debe ser el mismo especificado en la liquidación del proyecto al que pertenece la proforma.</w:t>
+              <w:t>Revisar el campo “Total USD”</w:t>
+            </w:r>
+          </w:p>
+        </w:tc>
+        <w:tc>
+          <w:tcPr>
+            <w:tcW w:w="2899" w:type="dxa"/>
+          </w:tcPr>
+          <w:p>
+            <w:pPr>
+              <w:ind w:firstLine="0"/>
+            </w:pPr>
+            <w:r>
+              <w:t>El resultado que se muestra debe ser la multiplicación de las cifras de los campos: “Valor USD” y “Cantidad H/T/D”</w:t>
             </w:r>
           </w:p>
         </w:tc>
@@ -23371,11 +23681,19 @@
             <w:pPr>
               <w:ind w:firstLine="0"/>
             </w:pPr>
-          </w:p>
-        </w:tc>
-        <w:tc>
-          <w:tcPr>
-            <w:tcW w:w="895" w:type="dxa"/>
+            <w:r>
+              <w:t xml:space="preserve">- </w:t>
+            </w:r>
+            <w:proofErr w:type="spellStart"/>
+            <w:r>
+              <w:t>Ocurrio</w:t>
+            </w:r>
+            <w:proofErr w:type="spellEnd"/>
+          </w:p>
+        </w:tc>
+        <w:tc>
+          <w:tcPr>
+            <w:tcW w:w="1177" w:type="dxa"/>
           </w:tcPr>
           <w:p/>
         </w:tc>
@@ -23391,13 +23709,13 @@
               <w:jc w:val="center"/>
             </w:pPr>
             <w:r>
-              <w:t>M03P50</w:t>
-            </w:r>
-          </w:p>
-        </w:tc>
-        <w:tc>
-          <w:tcPr>
-            <w:tcW w:w="2532" w:type="dxa"/>
+              <w:t>M03P56</w:t>
+            </w:r>
+          </w:p>
+        </w:tc>
+        <w:tc>
+          <w:tcPr>
+            <w:tcW w:w="2345" w:type="dxa"/>
           </w:tcPr>
           <w:p>
             <w:pPr>
@@ -23405,20 +23723,20 @@
               <w:jc w:val="left"/>
             </w:pPr>
             <w:r>
-              <w:t>Enviar el formulario con el campo “Cantidad H/T/D” vacío</w:t>
-            </w:r>
-          </w:p>
-        </w:tc>
-        <w:tc>
-          <w:tcPr>
-            <w:tcW w:w="2994" w:type="dxa"/>
-          </w:tcPr>
-          <w:p>
-            <w:pPr>
-              <w:ind w:firstLine="0"/>
-            </w:pPr>
-            <w:r>
-              <w:t>El sistema debe señalar que el campo es requerido</w:t>
+              <w:t>Presionar botón “agregar fila”</w:t>
+            </w:r>
+          </w:p>
+        </w:tc>
+        <w:tc>
+          <w:tcPr>
+            <w:tcW w:w="2899" w:type="dxa"/>
+          </w:tcPr>
+          <w:p>
+            <w:pPr>
+              <w:ind w:firstLine="0"/>
+            </w:pPr>
+            <w:r>
+              <w:t>Debe insertar una nueva fila en la sección “Honorario”.</w:t>
             </w:r>
           </w:p>
         </w:tc>
@@ -23430,11 +23748,19 @@
             <w:pPr>
               <w:ind w:firstLine="0"/>
             </w:pPr>
-          </w:p>
-        </w:tc>
-        <w:tc>
-          <w:tcPr>
-            <w:tcW w:w="895" w:type="dxa"/>
+            <w:r>
+              <w:t xml:space="preserve">- </w:t>
+            </w:r>
+            <w:proofErr w:type="spellStart"/>
+            <w:r>
+              <w:t>Ocurrio</w:t>
+            </w:r>
+            <w:proofErr w:type="spellEnd"/>
+          </w:p>
+        </w:tc>
+        <w:tc>
+          <w:tcPr>
+            <w:tcW w:w="1177" w:type="dxa"/>
           </w:tcPr>
           <w:p/>
         </w:tc>
@@ -23450,13 +23776,13 @@
               <w:jc w:val="center"/>
             </w:pPr>
             <w:r>
-              <w:t>M03P51</w:t>
-            </w:r>
-          </w:p>
-        </w:tc>
-        <w:tc>
-          <w:tcPr>
-            <w:tcW w:w="2532" w:type="dxa"/>
+              <w:t>M03P57</w:t>
+            </w:r>
+          </w:p>
+        </w:tc>
+        <w:tc>
+          <w:tcPr>
+            <w:tcW w:w="2345" w:type="dxa"/>
           </w:tcPr>
           <w:p>
             <w:pPr>
@@ -23464,20 +23790,20 @@
               <w:jc w:val="left"/>
             </w:pPr>
             <w:r>
-              <w:t>Llenar el campo “Cantidad H/T/D” con   el texto: “uno”, y enviar el formulario</w:t>
-            </w:r>
-          </w:p>
-        </w:tc>
-        <w:tc>
-          <w:tcPr>
-            <w:tcW w:w="2994" w:type="dxa"/>
-          </w:tcPr>
-          <w:p>
-            <w:pPr>
-              <w:ind w:firstLine="0"/>
-            </w:pPr>
-            <w:r>
-              <w:t>El sistema debe señalar que el campo recibe solo  números.</w:t>
+              <w:t>Presionar el botón “Quitar fila”</w:t>
+            </w:r>
+          </w:p>
+        </w:tc>
+        <w:tc>
+          <w:tcPr>
+            <w:tcW w:w="2899" w:type="dxa"/>
+          </w:tcPr>
+          <w:p>
+            <w:pPr>
+              <w:ind w:firstLine="0"/>
+            </w:pPr>
+            <w:r>
+              <w:t>Debe quitar la última fila en la sección “Honorario”.</w:t>
             </w:r>
           </w:p>
         </w:tc>
@@ -23489,11 +23815,19 @@
             <w:pPr>
               <w:ind w:firstLine="0"/>
             </w:pPr>
-          </w:p>
-        </w:tc>
-        <w:tc>
-          <w:tcPr>
-            <w:tcW w:w="895" w:type="dxa"/>
+            <w:r>
+              <w:t xml:space="preserve">- </w:t>
+            </w:r>
+            <w:proofErr w:type="spellStart"/>
+            <w:r>
+              <w:t>Ocurrio</w:t>
+            </w:r>
+            <w:proofErr w:type="spellEnd"/>
+          </w:p>
+        </w:tc>
+        <w:tc>
+          <w:tcPr>
+            <w:tcW w:w="1177" w:type="dxa"/>
           </w:tcPr>
           <w:p/>
         </w:tc>
@@ -23509,14 +23843,163 @@
               <w:jc w:val="center"/>
             </w:pPr>
             <w:r>
+              <w:t>M03P58</w:t>
+            </w:r>
+          </w:p>
+        </w:tc>
+        <w:tc>
+          <w:tcPr>
+            <w:tcW w:w="2345" w:type="dxa"/>
+          </w:tcPr>
+          <w:p>
+            <w:pPr>
+              <w:ind w:firstLine="0"/>
+              <w:jc w:val="left"/>
+            </w:pPr>
+            <w:r>
+              <w:t xml:space="preserve">Revisar Sección “Participantes” </w:t>
+            </w:r>
+          </w:p>
+        </w:tc>
+        <w:tc>
+          <w:tcPr>
+            <w:tcW w:w="2899" w:type="dxa"/>
+          </w:tcPr>
+          <w:p>
+            <w:pPr>
+              <w:ind w:firstLine="0"/>
+            </w:pPr>
+            <w:r>
+              <w:t>Debe mostrar todos los inspectores que estén presentes en la sección “Honorario”.</w:t>
+            </w:r>
+          </w:p>
+        </w:tc>
+        <w:tc>
+          <w:tcPr>
+            <w:tcW w:w="1297" w:type="dxa"/>
+          </w:tcPr>
+          <w:p>
+            <w:pPr>
+              <w:ind w:firstLine="0"/>
+            </w:pPr>
+            <w:r>
+              <w:t xml:space="preserve">- </w:t>
+            </w:r>
+            <w:proofErr w:type="spellStart"/>
+            <w:r>
+              <w:t>Ocurrio</w:t>
+            </w:r>
+            <w:proofErr w:type="spellEnd"/>
+          </w:p>
+        </w:tc>
+        <w:tc>
+          <w:tcPr>
+            <w:tcW w:w="1177" w:type="dxa"/>
+          </w:tcPr>
+          <w:p/>
+        </w:tc>
+      </w:tr>
+      <w:tr>
+        <w:tc>
+          <w:tcPr>
+            <w:tcW w:w="1110" w:type="dxa"/>
+          </w:tcPr>
+          <w:p>
+            <w:pPr>
+              <w:ind w:firstLine="0"/>
+              <w:jc w:val="center"/>
+            </w:pPr>
+            <w:r>
+              <w:t>M03P59</w:t>
+            </w:r>
+          </w:p>
+        </w:tc>
+        <w:tc>
+          <w:tcPr>
+            <w:tcW w:w="2345" w:type="dxa"/>
+          </w:tcPr>
+          <w:p>
+            <w:pPr>
+              <w:ind w:firstLine="0"/>
+              <w:jc w:val="left"/>
+            </w:pPr>
+            <w:r>
+              <w:t>Presionar botón “enviar”</w:t>
+            </w:r>
+          </w:p>
+        </w:tc>
+        <w:tc>
+          <w:tcPr>
+            <w:tcW w:w="2899" w:type="dxa"/>
+          </w:tcPr>
+          <w:p>
+            <w:pPr>
+              <w:ind w:firstLine="0"/>
+            </w:pPr>
+            <w:r>
+              <w:t xml:space="preserve">Debe guardar todos los datos de la proforma en </w:t>
+            </w:r>
+            <w:r>
               <w:lastRenderedPageBreak/>
-              <w:t>M03P52</w:t>
-            </w:r>
-          </w:p>
-        </w:tc>
-        <w:tc>
-          <w:tcPr>
-            <w:tcW w:w="2532" w:type="dxa"/>
+              <w:t>las tablas “proforma” y “</w:t>
+            </w:r>
+            <w:proofErr w:type="spellStart"/>
+            <w:r>
+              <w:t>honorarios_proforma</w:t>
+            </w:r>
+            <w:proofErr w:type="spellEnd"/>
+            <w:r>
+              <w:t xml:space="preserve">” </w:t>
+            </w:r>
+          </w:p>
+        </w:tc>
+        <w:tc>
+          <w:tcPr>
+            <w:tcW w:w="1297" w:type="dxa"/>
+          </w:tcPr>
+          <w:p>
+            <w:pPr>
+              <w:ind w:firstLine="0"/>
+            </w:pPr>
+            <w:r>
+              <w:lastRenderedPageBreak/>
+              <w:t xml:space="preserve">- </w:t>
+            </w:r>
+            <w:proofErr w:type="spellStart"/>
+            <w:r>
+              <w:t>Ocurrio</w:t>
+            </w:r>
+            <w:proofErr w:type="spellEnd"/>
+          </w:p>
+        </w:tc>
+        <w:tc>
+          <w:tcPr>
+            <w:tcW w:w="1177" w:type="dxa"/>
+          </w:tcPr>
+          <w:p/>
+        </w:tc>
+        <w:bookmarkStart w:id="2" w:name="_GoBack"/>
+        <w:bookmarkEnd w:id="2"/>
+      </w:tr>
+      <w:tr>
+        <w:tc>
+          <w:tcPr>
+            <w:tcW w:w="1110" w:type="dxa"/>
+          </w:tcPr>
+          <w:p>
+            <w:pPr>
+              <w:ind w:firstLine="0"/>
+              <w:jc w:val="center"/>
+            </w:pPr>
+            <w:r>
+              <w:lastRenderedPageBreak/>
+              <w:t>M03P60</w:t>
+            </w:r>
+          </w:p>
+        </w:tc>
+        <w:tc>
+          <w:tcPr>
+            <w:tcW w:w="2345" w:type="dxa"/>
           </w:tcPr>
           <w:p>
             <w:pPr>
@@ -23524,20 +24007,20 @@
               <w:jc w:val="left"/>
             </w:pPr>
             <w:r>
-              <w:t>Revisar el campo “Total USD”</w:t>
-            </w:r>
-          </w:p>
-        </w:tc>
-        <w:tc>
-          <w:tcPr>
-            <w:tcW w:w="2994" w:type="dxa"/>
-          </w:tcPr>
-          <w:p>
-            <w:pPr>
-              <w:ind w:firstLine="0"/>
-            </w:pPr>
-            <w:r>
-              <w:t>El resultado que se muestra debe ser la multiplicación de las cifras de los campos: “Valor USD” y “Cantidad H/T/D”</w:t>
+              <w:t>Presionar el botón “limpiar”</w:t>
+            </w:r>
+          </w:p>
+        </w:tc>
+        <w:tc>
+          <w:tcPr>
+            <w:tcW w:w="2899" w:type="dxa"/>
+          </w:tcPr>
+          <w:p>
+            <w:pPr>
+              <w:ind w:firstLine="0"/>
+            </w:pPr>
+            <w:r>
+              <w:t>Deben limpiarse todos los campos del formulario.</w:t>
             </w:r>
           </w:p>
         </w:tc>
@@ -23549,314 +24032,19 @@
             <w:pPr>
               <w:ind w:firstLine="0"/>
             </w:pPr>
-          </w:p>
-        </w:tc>
-        <w:tc>
-          <w:tcPr>
-            <w:tcW w:w="895" w:type="dxa"/>
-          </w:tcPr>
-          <w:p/>
-        </w:tc>
-      </w:tr>
-      <w:tr>
-        <w:tc>
-          <w:tcPr>
-            <w:tcW w:w="1110" w:type="dxa"/>
-          </w:tcPr>
-          <w:p>
-            <w:pPr>
-              <w:ind w:firstLine="0"/>
-              <w:jc w:val="center"/>
-            </w:pPr>
-            <w:r>
-              <w:t>M03P52</w:t>
-            </w:r>
-          </w:p>
-        </w:tc>
-        <w:tc>
-          <w:tcPr>
-            <w:tcW w:w="2532" w:type="dxa"/>
-          </w:tcPr>
-          <w:p>
-            <w:pPr>
-              <w:ind w:firstLine="0"/>
-              <w:jc w:val="left"/>
-            </w:pPr>
-            <w:r>
-              <w:t>Presionar botón “agregar fila”</w:t>
-            </w:r>
-          </w:p>
-        </w:tc>
-        <w:tc>
-          <w:tcPr>
-            <w:tcW w:w="2994" w:type="dxa"/>
-          </w:tcPr>
-          <w:p>
-            <w:pPr>
-              <w:ind w:firstLine="0"/>
-            </w:pPr>
-            <w:r>
-              <w:t>Debe insertar una nueva fila en la sección “Horarios”.</w:t>
-            </w:r>
-          </w:p>
-        </w:tc>
-        <w:tc>
-          <w:tcPr>
-            <w:tcW w:w="1297" w:type="dxa"/>
-          </w:tcPr>
-          <w:p>
-            <w:pPr>
-              <w:ind w:firstLine="0"/>
-            </w:pPr>
-          </w:p>
-        </w:tc>
-        <w:tc>
-          <w:tcPr>
-            <w:tcW w:w="895" w:type="dxa"/>
-          </w:tcPr>
-          <w:p/>
-        </w:tc>
-      </w:tr>
-      <w:tr>
-        <w:tc>
-          <w:tcPr>
-            <w:tcW w:w="1110" w:type="dxa"/>
-          </w:tcPr>
-          <w:p>
-            <w:pPr>
-              <w:ind w:firstLine="0"/>
-              <w:jc w:val="center"/>
-            </w:pPr>
-            <w:r>
-              <w:t>M03P53</w:t>
-            </w:r>
-          </w:p>
-        </w:tc>
-        <w:tc>
-          <w:tcPr>
-            <w:tcW w:w="2532" w:type="dxa"/>
-          </w:tcPr>
-          <w:p>
-            <w:pPr>
-              <w:ind w:firstLine="0"/>
-              <w:jc w:val="left"/>
-            </w:pPr>
-            <w:r>
-              <w:t>Presionar el botón “Quitar fila”</w:t>
-            </w:r>
-          </w:p>
-        </w:tc>
-        <w:tc>
-          <w:tcPr>
-            <w:tcW w:w="2994" w:type="dxa"/>
-          </w:tcPr>
-          <w:p>
-            <w:pPr>
-              <w:ind w:firstLine="0"/>
-            </w:pPr>
-            <w:r>
-              <w:t>Debe quitar la última fila en la sección “Horarios”.</w:t>
-            </w:r>
-          </w:p>
-        </w:tc>
-        <w:tc>
-          <w:tcPr>
-            <w:tcW w:w="1297" w:type="dxa"/>
-          </w:tcPr>
-          <w:p>
-            <w:pPr>
-              <w:ind w:firstLine="0"/>
-            </w:pPr>
-          </w:p>
-        </w:tc>
-        <w:tc>
-          <w:tcPr>
-            <w:tcW w:w="895" w:type="dxa"/>
-          </w:tcPr>
-          <w:p/>
-        </w:tc>
-      </w:tr>
-      <w:tr>
-        <w:tc>
-          <w:tcPr>
-            <w:tcW w:w="1110" w:type="dxa"/>
-          </w:tcPr>
-          <w:p>
-            <w:pPr>
-              <w:ind w:firstLine="0"/>
-              <w:jc w:val="center"/>
-            </w:pPr>
-            <w:r>
-              <w:t>M03P54</w:t>
-            </w:r>
-          </w:p>
-        </w:tc>
-        <w:tc>
-          <w:tcPr>
-            <w:tcW w:w="2532" w:type="dxa"/>
-          </w:tcPr>
-          <w:p>
-            <w:pPr>
-              <w:ind w:firstLine="0"/>
-              <w:jc w:val="left"/>
-            </w:pPr>
-            <w:r>
-              <w:t xml:space="preserve">Revisar Sección “Participantes” </w:t>
-            </w:r>
-          </w:p>
-        </w:tc>
-        <w:tc>
-          <w:tcPr>
-            <w:tcW w:w="2994" w:type="dxa"/>
-          </w:tcPr>
-          <w:p>
-            <w:pPr>
-              <w:ind w:firstLine="0"/>
-            </w:pPr>
-            <w:r>
-              <w:t>Debe mostrar todos los inspectores que estén presentes en la sección “Horarios”.</w:t>
-            </w:r>
-          </w:p>
-        </w:tc>
-        <w:tc>
-          <w:tcPr>
-            <w:tcW w:w="1297" w:type="dxa"/>
-          </w:tcPr>
-          <w:p>
-            <w:pPr>
-              <w:ind w:firstLine="0"/>
-            </w:pPr>
-          </w:p>
-        </w:tc>
-        <w:tc>
-          <w:tcPr>
-            <w:tcW w:w="895" w:type="dxa"/>
-          </w:tcPr>
-          <w:p/>
-        </w:tc>
-      </w:tr>
-      <w:tr>
-        <w:tc>
-          <w:tcPr>
-            <w:tcW w:w="1110" w:type="dxa"/>
-          </w:tcPr>
-          <w:p>
-            <w:pPr>
-              <w:ind w:firstLine="0"/>
-              <w:jc w:val="center"/>
-            </w:pPr>
-            <w:r>
-              <w:t>M03P55</w:t>
-            </w:r>
-          </w:p>
-        </w:tc>
-        <w:tc>
-          <w:tcPr>
-            <w:tcW w:w="2532" w:type="dxa"/>
-          </w:tcPr>
-          <w:p>
-            <w:pPr>
-              <w:ind w:firstLine="0"/>
-              <w:jc w:val="left"/>
-            </w:pPr>
-            <w:r>
-              <w:t>Presionar botón “enviar”</w:t>
-            </w:r>
-          </w:p>
-        </w:tc>
-        <w:tc>
-          <w:tcPr>
-            <w:tcW w:w="2994" w:type="dxa"/>
-          </w:tcPr>
-          <w:p>
-            <w:pPr>
-              <w:ind w:firstLine="0"/>
-            </w:pPr>
-            <w:r>
-              <w:t>Debe guardar todos los datos de la proforma en las tablas “proforma” y “</w:t>
+            <w:r>
+              <w:t xml:space="preserve">- </w:t>
             </w:r>
             <w:proofErr w:type="spellStart"/>
             <w:r>
-              <w:t>honorarios_proforma</w:t>
+              <w:t>Ocurrio</w:t>
             </w:r>
             <w:proofErr w:type="spellEnd"/>
-            <w:r>
-              <w:t xml:space="preserve">” </w:t>
-            </w:r>
-          </w:p>
-        </w:tc>
-        <w:tc>
-          <w:tcPr>
-            <w:tcW w:w="1297" w:type="dxa"/>
-          </w:tcPr>
-          <w:p>
-            <w:pPr>
-              <w:ind w:firstLine="0"/>
-            </w:pPr>
-          </w:p>
-        </w:tc>
-        <w:tc>
-          <w:tcPr>
-            <w:tcW w:w="895" w:type="dxa"/>
-          </w:tcPr>
-          <w:p/>
-        </w:tc>
-      </w:tr>
-      <w:tr>
-        <w:tc>
-          <w:tcPr>
-            <w:tcW w:w="1110" w:type="dxa"/>
-          </w:tcPr>
-          <w:p>
-            <w:pPr>
-              <w:ind w:firstLine="0"/>
-              <w:jc w:val="center"/>
-            </w:pPr>
-            <w:r>
-              <w:t>M03P56</w:t>
-            </w:r>
-          </w:p>
-        </w:tc>
-        <w:tc>
-          <w:tcPr>
-            <w:tcW w:w="2532" w:type="dxa"/>
-          </w:tcPr>
-          <w:p>
-            <w:pPr>
-              <w:ind w:firstLine="0"/>
-              <w:jc w:val="left"/>
-            </w:pPr>
-            <w:r>
-              <w:t>Presionar el botón “limpiar”</w:t>
-            </w:r>
-          </w:p>
-        </w:tc>
-        <w:tc>
-          <w:tcPr>
-            <w:tcW w:w="2994" w:type="dxa"/>
-          </w:tcPr>
-          <w:p>
-            <w:pPr>
-              <w:ind w:firstLine="0"/>
-            </w:pPr>
-            <w:r>
-              <w:t>Deben limpiarse todos los campos del formulario.</w:t>
-            </w:r>
-          </w:p>
-        </w:tc>
-        <w:tc>
-          <w:tcPr>
-            <w:tcW w:w="1297" w:type="dxa"/>
-          </w:tcPr>
-          <w:p>
-            <w:pPr>
-              <w:ind w:firstLine="0"/>
-            </w:pPr>
-          </w:p>
-        </w:tc>
-        <w:tc>
-          <w:tcPr>
-            <w:tcW w:w="895" w:type="dxa"/>
+          </w:p>
+        </w:tc>
+        <w:tc>
+          <w:tcPr>
+            <w:tcW w:w="1177" w:type="dxa"/>
           </w:tcPr>
           <w:p/>
         </w:tc>
@@ -23882,7 +24070,7 @@
                 <w:rFonts w:ascii="Arial" w:hAnsi="Arial" w:cs="Arial"/>
                 <w:sz w:val="24"/>
               </w:rPr>
-              <w:t>Caso de uso 07</w:t>
+              <w:t>Caso de uso 06</w:t>
             </w:r>
           </w:p>
         </w:tc>
@@ -23898,13 +24086,13 @@
               <w:jc w:val="center"/>
             </w:pPr>
             <w:r>
-              <w:t>M03P57</w:t>
-            </w:r>
-          </w:p>
-        </w:tc>
-        <w:tc>
-          <w:tcPr>
-            <w:tcW w:w="2532" w:type="dxa"/>
+              <w:t>M03P61</w:t>
+            </w:r>
+          </w:p>
+        </w:tc>
+        <w:tc>
+          <w:tcPr>
+            <w:tcW w:w="2345" w:type="dxa"/>
           </w:tcPr>
           <w:p>
             <w:pPr>
@@ -23923,14 +24111,20 @@
         </w:tc>
         <w:tc>
           <w:tcPr>
-            <w:tcW w:w="2994" w:type="dxa"/>
-          </w:tcPr>
-          <w:p>
-            <w:pPr>
-              <w:ind w:firstLine="0"/>
-            </w:pPr>
-            <w:r>
-              <w:t>Datos deben estar contenido dentro de la hoja de referencia.</w:t>
+            <w:tcW w:w="2899" w:type="dxa"/>
+          </w:tcPr>
+          <w:p>
+            <w:pPr>
+              <w:ind w:firstLine="0"/>
+            </w:pPr>
+            <w:r>
+              <w:t>Datos</w:t>
+            </w:r>
+            <w:r>
+              <w:t xml:space="preserve">: fecha, señores, Rut, dirección, comuna, cantidad detalle total, precio, ciudad, giro, </w:t>
+            </w:r>
+            <w:r>
+              <w:t xml:space="preserve"> deben estar contenido dentro de la hoja de referencia.</w:t>
             </w:r>
           </w:p>
         </w:tc>
@@ -23942,11 +24136,19 @@
             <w:pPr>
               <w:ind w:firstLine="0"/>
             </w:pPr>
-          </w:p>
-        </w:tc>
-        <w:tc>
-          <w:tcPr>
-            <w:tcW w:w="895" w:type="dxa"/>
+            <w:r>
+              <w:t xml:space="preserve">No </w:t>
+            </w:r>
+            <w:proofErr w:type="spellStart"/>
+            <w:r>
+              <w:t>Ocurrio</w:t>
+            </w:r>
+            <w:proofErr w:type="spellEnd"/>
+          </w:p>
+        </w:tc>
+        <w:tc>
+          <w:tcPr>
+            <w:tcW w:w="1177" w:type="dxa"/>
           </w:tcPr>
           <w:p/>
         </w:tc>
@@ -23962,13 +24164,13 @@
               <w:jc w:val="center"/>
             </w:pPr>
             <w:r>
-              <w:t>M03P58</w:t>
-            </w:r>
-          </w:p>
-        </w:tc>
-        <w:tc>
-          <w:tcPr>
-            <w:tcW w:w="2532" w:type="dxa"/>
+              <w:t>M03P62</w:t>
+            </w:r>
+          </w:p>
+        </w:tc>
+        <w:tc>
+          <w:tcPr>
+            <w:tcW w:w="2345" w:type="dxa"/>
           </w:tcPr>
           <w:p>
             <w:pPr>
@@ -23982,14 +24184,25 @@
         </w:tc>
         <w:tc>
           <w:tcPr>
-            <w:tcW w:w="2994" w:type="dxa"/>
-          </w:tcPr>
-          <w:p>
-            <w:pPr>
-              <w:ind w:firstLine="0"/>
-            </w:pPr>
-            <w:r>
-              <w:t>La fecha de la factura debe ser la fecha del sistema en el siguiente formato:</w:t>
+            <w:tcW w:w="2899" w:type="dxa"/>
+          </w:tcPr>
+          <w:p>
+            <w:pPr>
+              <w:ind w:firstLine="0"/>
+            </w:pPr>
+            <w:r>
+              <w:t>La fecha de l</w:t>
+            </w:r>
+            <w:r>
+              <w:t xml:space="preserve">a factura debe ser la fecha del </w:t>
+            </w:r>
+            <w:proofErr w:type="spellStart"/>
+            <w:r>
+              <w:t>hosting</w:t>
+            </w:r>
+            <w:proofErr w:type="spellEnd"/>
+            <w:r>
+              <w:t xml:space="preserve"> en el siguiente formato:</w:t>
             </w:r>
           </w:p>
           <w:p>
@@ -24009,11 +24222,14 @@
             <w:pPr>
               <w:ind w:firstLine="0"/>
             </w:pPr>
-          </w:p>
-        </w:tc>
-        <w:tc>
-          <w:tcPr>
-            <w:tcW w:w="895" w:type="dxa"/>
+            <w:r>
+              <w:t>Ocurrió</w:t>
+            </w:r>
+          </w:p>
+        </w:tc>
+        <w:tc>
+          <w:tcPr>
+            <w:tcW w:w="1177" w:type="dxa"/>
           </w:tcPr>
           <w:p/>
         </w:tc>
@@ -24029,14 +24245,240 @@
               <w:jc w:val="center"/>
             </w:pPr>
             <w:r>
+              <w:t>M03P63</w:t>
+            </w:r>
+          </w:p>
+        </w:tc>
+        <w:tc>
+          <w:tcPr>
+            <w:tcW w:w="2345" w:type="dxa"/>
+          </w:tcPr>
+          <w:p>
+            <w:pPr>
+              <w:ind w:firstLine="0"/>
+              <w:jc w:val="left"/>
+            </w:pPr>
+            <w:r>
+              <w:t>Revisar campo Señor(es)</w:t>
+            </w:r>
+          </w:p>
+        </w:tc>
+        <w:tc>
+          <w:tcPr>
+            <w:tcW w:w="2899" w:type="dxa"/>
+          </w:tcPr>
+          <w:p>
+            <w:pPr>
+              <w:ind w:firstLine="0"/>
+            </w:pPr>
+            <w:r>
+              <w:t>El campo Señor (res) el cliente introducido en la proforma en el campo Cliente.</w:t>
+            </w:r>
+          </w:p>
+        </w:tc>
+        <w:tc>
+          <w:tcPr>
+            <w:tcW w:w="1297" w:type="dxa"/>
+          </w:tcPr>
+          <w:p>
+            <w:pPr>
+              <w:ind w:firstLine="0"/>
+            </w:pPr>
+            <w:r>
+              <w:t>Otros</w:t>
+            </w:r>
+          </w:p>
+        </w:tc>
+        <w:tc>
+          <w:tcPr>
+            <w:tcW w:w="1177" w:type="dxa"/>
+          </w:tcPr>
+          <w:p>
+            <w:pPr>
+              <w:ind w:firstLine="0"/>
+            </w:pPr>
+            <w:r>
+              <w:t xml:space="preserve">Es un </w:t>
+            </w:r>
+            <w:proofErr w:type="spellStart"/>
+            <w:r>
+              <w:t>textbox</w:t>
+            </w:r>
+            <w:proofErr w:type="spellEnd"/>
+          </w:p>
+        </w:tc>
+      </w:tr>
+      <w:tr>
+        <w:tc>
+          <w:tcPr>
+            <w:tcW w:w="1110" w:type="dxa"/>
+          </w:tcPr>
+          <w:p>
+            <w:pPr>
+              <w:ind w:firstLine="0"/>
+              <w:jc w:val="center"/>
+            </w:pPr>
+            <w:r>
+              <w:t>M0</w:t>
+            </w:r>
+            <w:r>
+              <w:t>3P64</w:t>
+            </w:r>
+          </w:p>
+        </w:tc>
+        <w:tc>
+          <w:tcPr>
+            <w:tcW w:w="2345" w:type="dxa"/>
+          </w:tcPr>
+          <w:p>
+            <w:pPr>
+              <w:ind w:firstLine="0"/>
+              <w:jc w:val="left"/>
+            </w:pPr>
+            <w:r>
+              <w:t>Ingresar los numero 1685544899</w:t>
+            </w:r>
+            <w:r>
+              <w:t>a en el campo Rut Cliente</w:t>
+            </w:r>
+          </w:p>
+        </w:tc>
+        <w:tc>
+          <w:tcPr>
+            <w:tcW w:w="2899" w:type="dxa"/>
+          </w:tcPr>
+          <w:p>
+            <w:pPr>
+              <w:ind w:firstLine="0"/>
+            </w:pPr>
+            <w:r>
+              <w:t>El campo mostrara un mensaje de alerta, el cual dirá que no está permitido ingresar letras</w:t>
+            </w:r>
+          </w:p>
+        </w:tc>
+        <w:tc>
+          <w:tcPr>
+            <w:tcW w:w="1297" w:type="dxa"/>
+          </w:tcPr>
+          <w:p>
+            <w:pPr>
+              <w:ind w:firstLine="0"/>
+            </w:pPr>
+            <w:r>
+              <w:t>No ocurrió</w:t>
+            </w:r>
+          </w:p>
+        </w:tc>
+        <w:tc>
+          <w:tcPr>
+            <w:tcW w:w="1177" w:type="dxa"/>
+          </w:tcPr>
+          <w:p>
+            <w:pPr>
+              <w:ind w:firstLine="0"/>
+            </w:pPr>
+            <w:r>
+              <w:t>Se ingresen letras y no muestra mensaje</w:t>
+            </w:r>
+          </w:p>
+        </w:tc>
+      </w:tr>
+      <w:tr>
+        <w:tc>
+          <w:tcPr>
+            <w:tcW w:w="1110" w:type="dxa"/>
+          </w:tcPr>
+          <w:p>
+            <w:pPr>
+              <w:ind w:firstLine="0"/>
+              <w:jc w:val="center"/>
+            </w:pPr>
+            <w:r>
+              <w:t>M03P65</w:t>
+            </w:r>
+          </w:p>
+        </w:tc>
+        <w:tc>
+          <w:tcPr>
+            <w:tcW w:w="2345" w:type="dxa"/>
+          </w:tcPr>
+          <w:p>
+            <w:pPr>
+              <w:ind w:firstLine="0"/>
+              <w:jc w:val="left"/>
+            </w:pPr>
+            <w:r>
+              <w:t>Revisar campo dirección del cliente</w:t>
+            </w:r>
+          </w:p>
+        </w:tc>
+        <w:tc>
+          <w:tcPr>
+            <w:tcW w:w="2899" w:type="dxa"/>
+          </w:tcPr>
+          <w:p>
+            <w:pPr>
+              <w:ind w:firstLine="0"/>
+            </w:pPr>
+            <w:r>
+              <w:t>Debe aparecer</w:t>
+            </w:r>
+            <w:r>
+              <w:t xml:space="preserve"> la dirección del cliente, </w:t>
+            </w:r>
+            <w:r>
               <w:lastRenderedPageBreak/>
-              <w:t>M03P59</w:t>
-            </w:r>
-          </w:p>
-        </w:tc>
-        <w:tc>
-          <w:tcPr>
-            <w:tcW w:w="2532" w:type="dxa"/>
+              <w:t>especificada en la proforma</w:t>
+            </w:r>
+          </w:p>
+        </w:tc>
+        <w:tc>
+          <w:tcPr>
+            <w:tcW w:w="1297" w:type="dxa"/>
+          </w:tcPr>
+          <w:p>
+            <w:pPr>
+              <w:ind w:firstLine="0"/>
+            </w:pPr>
+            <w:r>
+              <w:lastRenderedPageBreak/>
+              <w:t>No ocurrió</w:t>
+            </w:r>
+          </w:p>
+        </w:tc>
+        <w:tc>
+          <w:tcPr>
+            <w:tcW w:w="1177" w:type="dxa"/>
+          </w:tcPr>
+          <w:p>
+            <w:pPr>
+              <w:ind w:firstLine="0"/>
+            </w:pPr>
+            <w:r>
+              <w:t>Aparece una dirección estática</w:t>
+            </w:r>
+          </w:p>
+        </w:tc>
+      </w:tr>
+      <w:tr>
+        <w:tc>
+          <w:tcPr>
+            <w:tcW w:w="1110" w:type="dxa"/>
+          </w:tcPr>
+          <w:p>
+            <w:pPr>
+              <w:ind w:firstLine="0"/>
+              <w:jc w:val="center"/>
+            </w:pPr>
+            <w:r>
+              <w:lastRenderedPageBreak/>
+              <w:t>M03P66</w:t>
+            </w:r>
+          </w:p>
+        </w:tc>
+        <w:tc>
+          <w:tcPr>
+            <w:tcW w:w="2345" w:type="dxa"/>
           </w:tcPr>
           <w:p>
             <w:pPr>
@@ -24044,23 +24486,26 @@
               <w:jc w:val="left"/>
             </w:pPr>
             <w:r>
-              <w:t>Al presionar el combo box “Cliente”</w:t>
-            </w:r>
-            <w:r>
-              <w:t>.</w:t>
-            </w:r>
-          </w:p>
-        </w:tc>
-        <w:tc>
-          <w:tcPr>
-            <w:tcW w:w="2994" w:type="dxa"/>
-          </w:tcPr>
-          <w:p>
-            <w:pPr>
-              <w:ind w:firstLine="0"/>
-            </w:pPr>
-            <w:r>
-              <w:t>Deben aparecer todos los clientes históricos de la tabla clientes.</w:t>
+              <w:t>Visualizar la factura en la columna “detalle”</w:t>
+            </w:r>
+          </w:p>
+        </w:tc>
+        <w:tc>
+          <w:tcPr>
+            <w:tcW w:w="2899" w:type="dxa"/>
+          </w:tcPr>
+          <w:p>
+            <w:pPr>
+              <w:ind w:firstLine="0"/>
+            </w:pPr>
+            <w:r>
+              <w:t xml:space="preserve">El detalle debe respetar </w:t>
+            </w:r>
+            <w:r>
+              <w:t>los márgenes</w:t>
+            </w:r>
+            <w:r>
+              <w:t xml:space="preserve"> laterales de la columna Detalle</w:t>
             </w:r>
           </w:p>
         </w:tc>
@@ -24072,11 +24517,14 @@
             <w:pPr>
               <w:ind w:firstLine="0"/>
             </w:pPr>
-          </w:p>
-        </w:tc>
-        <w:tc>
-          <w:tcPr>
-            <w:tcW w:w="895" w:type="dxa"/>
+            <w:r>
+              <w:t>Ocurrió</w:t>
+            </w:r>
+          </w:p>
+        </w:tc>
+        <w:tc>
+          <w:tcPr>
+            <w:tcW w:w="1177" w:type="dxa"/>
           </w:tcPr>
           <w:p/>
         </w:tc>
@@ -24092,13 +24540,13 @@
               <w:jc w:val="center"/>
             </w:pPr>
             <w:r>
-              <w:t>M03P60</w:t>
-            </w:r>
-          </w:p>
-        </w:tc>
-        <w:tc>
-          <w:tcPr>
-            <w:tcW w:w="2532" w:type="dxa"/>
+              <w:t>M03P67</w:t>
+            </w:r>
+          </w:p>
+        </w:tc>
+        <w:tc>
+          <w:tcPr>
+            <w:tcW w:w="2345" w:type="dxa"/>
           </w:tcPr>
           <w:p>
             <w:pPr>
@@ -24106,42 +24554,29 @@
               <w:jc w:val="left"/>
             </w:pPr>
             <w:r>
-              <w:t>Revisar c</w:t>
-            </w:r>
-            <w:r>
-              <w:t xml:space="preserve">ampo </w:t>
-            </w:r>
-            <w:proofErr w:type="spellStart"/>
-            <w:r>
-              <w:t>r</w:t>
-            </w:r>
-            <w:r>
-              <w:t>ut</w:t>
-            </w:r>
-            <w:proofErr w:type="spellEnd"/>
-            <w:r>
-              <w:t xml:space="preserve"> cliente</w:t>
-            </w:r>
-          </w:p>
-        </w:tc>
-        <w:tc>
-          <w:tcPr>
-            <w:tcW w:w="2994" w:type="dxa"/>
-          </w:tcPr>
-          <w:p>
-            <w:pPr>
-              <w:ind w:firstLine="0"/>
-            </w:pPr>
-            <w:r>
-              <w:t xml:space="preserve">Debe aparecer el </w:t>
-            </w:r>
-            <w:proofErr w:type="spellStart"/>
-            <w:r>
-              <w:t>rut</w:t>
-            </w:r>
-            <w:proofErr w:type="spellEnd"/>
-            <w:r>
-              <w:t xml:space="preserve"> del cliente seleccionado en el combo box “Cliente”</w:t>
+              <w:t>Visualizar la factura en la columna “cantidad”</w:t>
+            </w:r>
+          </w:p>
+        </w:tc>
+        <w:tc>
+          <w:tcPr>
+            <w:tcW w:w="2899" w:type="dxa"/>
+          </w:tcPr>
+          <w:p>
+            <w:pPr>
+              <w:ind w:firstLine="0"/>
+            </w:pPr>
+            <w:r>
+              <w:t xml:space="preserve">La cantidad </w:t>
+            </w:r>
+            <w:r>
+              <w:t xml:space="preserve">expresada en la columna debe respetar </w:t>
+            </w:r>
+            <w:r>
+              <w:t xml:space="preserve">los márgenes laterales </w:t>
+            </w:r>
+            <w:r>
+              <w:t>de la columna cantidad</w:t>
             </w:r>
           </w:p>
         </w:tc>
@@ -24153,11 +24588,14 @@
             <w:pPr>
               <w:ind w:firstLine="0"/>
             </w:pPr>
-          </w:p>
-        </w:tc>
-        <w:tc>
-          <w:tcPr>
-            <w:tcW w:w="895" w:type="dxa"/>
+            <w:r>
+              <w:t>Ocurrió</w:t>
+            </w:r>
+          </w:p>
+        </w:tc>
+        <w:tc>
+          <w:tcPr>
+            <w:tcW w:w="1177" w:type="dxa"/>
           </w:tcPr>
           <w:p/>
         </w:tc>
@@ -24173,13 +24611,13 @@
               <w:jc w:val="center"/>
             </w:pPr>
             <w:r>
-              <w:t>M03P61</w:t>
-            </w:r>
-          </w:p>
-        </w:tc>
-        <w:tc>
-          <w:tcPr>
-            <w:tcW w:w="2532" w:type="dxa"/>
+              <w:t>M03P68</w:t>
+            </w:r>
+          </w:p>
+        </w:tc>
+        <w:tc>
+          <w:tcPr>
+            <w:tcW w:w="2345" w:type="dxa"/>
           </w:tcPr>
           <w:p>
             <w:pPr>
@@ -24187,20 +24625,32 @@
               <w:jc w:val="left"/>
             </w:pPr>
             <w:r>
-              <w:t>Revisar campo dirección del cliente</w:t>
-            </w:r>
-          </w:p>
-        </w:tc>
-        <w:tc>
-          <w:tcPr>
-            <w:tcW w:w="2994" w:type="dxa"/>
-          </w:tcPr>
-          <w:p>
-            <w:pPr>
-              <w:ind w:firstLine="0"/>
-            </w:pPr>
-            <w:r>
-              <w:t>Debe aparecer la dirección del cliente seleccionado en el combo box “Cliente”</w:t>
+              <w:t>Visualizar la factura en la columna “precio unitario”</w:t>
+            </w:r>
+          </w:p>
+        </w:tc>
+        <w:tc>
+          <w:tcPr>
+            <w:tcW w:w="2899" w:type="dxa"/>
+          </w:tcPr>
+          <w:p>
+            <w:pPr>
+              <w:ind w:firstLine="0"/>
+            </w:pPr>
+            <w:r>
+              <w:t>El “</w:t>
+            </w:r>
+            <w:r>
+              <w:t>subtotal</w:t>
+            </w:r>
+            <w:r>
+              <w:t>”</w:t>
+            </w:r>
+            <w:r>
+              <w:t xml:space="preserve"> del detalle </w:t>
+            </w:r>
+            <w:r>
+              <w:t xml:space="preserve"> debe respetar a lo menos los márgenes laterales de esta misma columna</w:t>
             </w:r>
           </w:p>
         </w:tc>
@@ -24212,11 +24662,14 @@
             <w:pPr>
               <w:ind w:firstLine="0"/>
             </w:pPr>
-          </w:p>
-        </w:tc>
-        <w:tc>
-          <w:tcPr>
-            <w:tcW w:w="895" w:type="dxa"/>
+            <w:r>
+              <w:t>Ocurrió</w:t>
+            </w:r>
+          </w:p>
+        </w:tc>
+        <w:tc>
+          <w:tcPr>
+            <w:tcW w:w="1177" w:type="dxa"/>
           </w:tcPr>
           <w:p/>
         </w:tc>
@@ -24232,13 +24685,13 @@
               <w:jc w:val="center"/>
             </w:pPr>
             <w:r>
-              <w:t>M03P62</w:t>
-            </w:r>
-          </w:p>
-        </w:tc>
-        <w:tc>
-          <w:tcPr>
-            <w:tcW w:w="2532" w:type="dxa"/>
+              <w:t>M03P69</w:t>
+            </w:r>
+          </w:p>
+        </w:tc>
+        <w:tc>
+          <w:tcPr>
+            <w:tcW w:w="2345" w:type="dxa"/>
           </w:tcPr>
           <w:p>
             <w:pPr>
@@ -24246,20 +24699,26 @@
               <w:jc w:val="left"/>
             </w:pPr>
             <w:r>
-              <w:t>Visualizar la factura en la columna “detalle”</w:t>
-            </w:r>
-          </w:p>
-        </w:tc>
-        <w:tc>
-          <w:tcPr>
-            <w:tcW w:w="2994" w:type="dxa"/>
-          </w:tcPr>
-          <w:p>
-            <w:pPr>
-              <w:ind w:firstLine="0"/>
-            </w:pPr>
-            <w:r>
-              <w:t>El detalle debe respetar a lo menos los márgenes laterales de esta misma columna</w:t>
+              <w:t>Visualizar la factura en la columna total</w:t>
+            </w:r>
+          </w:p>
+        </w:tc>
+        <w:tc>
+          <w:tcPr>
+            <w:tcW w:w="2899" w:type="dxa"/>
+          </w:tcPr>
+          <w:p>
+            <w:pPr>
+              <w:ind w:firstLine="0"/>
+            </w:pPr>
+            <w:r>
+              <w:t>El total</w:t>
+            </w:r>
+            <w:r>
+              <w:t xml:space="preserve"> de factura</w:t>
+            </w:r>
+            <w:r>
+              <w:t xml:space="preserve"> debe respetar a lo menos los márgenes laterales de esta misma columna</w:t>
             </w:r>
           </w:p>
         </w:tc>
@@ -24271,11 +24730,14 @@
             <w:pPr>
               <w:ind w:firstLine="0"/>
             </w:pPr>
-          </w:p>
-        </w:tc>
-        <w:tc>
-          <w:tcPr>
-            <w:tcW w:w="895" w:type="dxa"/>
+            <w:r>
+              <w:t>Ocurrió</w:t>
+            </w:r>
+          </w:p>
+        </w:tc>
+        <w:tc>
+          <w:tcPr>
+            <w:tcW w:w="1177" w:type="dxa"/>
           </w:tcPr>
           <w:p/>
         </w:tc>
@@ -24291,13 +24753,13 @@
               <w:jc w:val="center"/>
             </w:pPr>
             <w:r>
-              <w:t>M03P63</w:t>
-            </w:r>
-          </w:p>
-        </w:tc>
-        <w:tc>
-          <w:tcPr>
-            <w:tcW w:w="2532" w:type="dxa"/>
+              <w:t>M03P70</w:t>
+            </w:r>
+          </w:p>
+        </w:tc>
+        <w:tc>
+          <w:tcPr>
+            <w:tcW w:w="2345" w:type="dxa"/>
           </w:tcPr>
           <w:p>
             <w:pPr>
@@ -24305,20 +24767,23 @@
               <w:jc w:val="left"/>
             </w:pPr>
             <w:r>
-              <w:t>Visualizar la factura en la columna “cantidad”</w:t>
-            </w:r>
-          </w:p>
-        </w:tc>
-        <w:tc>
-          <w:tcPr>
-            <w:tcW w:w="2994" w:type="dxa"/>
-          </w:tcPr>
-          <w:p>
-            <w:pPr>
-              <w:ind w:firstLine="0"/>
-            </w:pPr>
-            <w:r>
-              <w:t>La cantidad debe respetar a lo menos los márgenes laterales de esta misma columna</w:t>
+              <w:t xml:space="preserve">Revisar </w:t>
+            </w:r>
+            <w:r>
+              <w:t>la factura en la fila “son”</w:t>
+            </w:r>
+          </w:p>
+        </w:tc>
+        <w:tc>
+          <w:tcPr>
+            <w:tcW w:w="2899" w:type="dxa"/>
+          </w:tcPr>
+          <w:p>
+            <w:pPr>
+              <w:ind w:firstLine="0"/>
+            </w:pPr>
+            <w:r>
+              <w:t>Los numero del total deben ser generados en palabras</w:t>
             </w:r>
           </w:p>
         </w:tc>
@@ -24330,13 +24795,23 @@
             <w:pPr>
               <w:ind w:firstLine="0"/>
             </w:pPr>
-          </w:p>
-        </w:tc>
-        <w:tc>
-          <w:tcPr>
-            <w:tcW w:w="895" w:type="dxa"/>
-          </w:tcPr>
-          <w:p/>
+            <w:r>
+              <w:t>Otros</w:t>
+            </w:r>
+          </w:p>
+        </w:tc>
+        <w:tc>
+          <w:tcPr>
+            <w:tcW w:w="1177" w:type="dxa"/>
+          </w:tcPr>
+          <w:p>
+            <w:pPr>
+              <w:ind w:firstLine="0"/>
+            </w:pPr>
+            <w:r>
+              <w:t>Tiene datos de ejemplo</w:t>
+            </w:r>
+          </w:p>
         </w:tc>
       </w:tr>
       <w:tr>
@@ -24347,16 +24822,15 @@
           <w:p>
             <w:pPr>
               <w:ind w:firstLine="0"/>
-              <w:jc w:val="center"/>
-            </w:pPr>
-            <w:r>
-              <w:t>M03P64</w:t>
-            </w:r>
-          </w:p>
-        </w:tc>
-        <w:tc>
-          <w:tcPr>
-            <w:tcW w:w="2532" w:type="dxa"/>
+            </w:pPr>
+            <w:r>
+              <w:t>M03P71</w:t>
+            </w:r>
+          </w:p>
+        </w:tc>
+        <w:tc>
+          <w:tcPr>
+            <w:tcW w:w="2345" w:type="dxa"/>
           </w:tcPr>
           <w:p>
             <w:pPr>
@@ -24364,20 +24838,20 @@
               <w:jc w:val="left"/>
             </w:pPr>
             <w:r>
-              <w:t>Visualizar la factura en la columna “precio unitario”</w:t>
-            </w:r>
-          </w:p>
-        </w:tc>
-        <w:tc>
-          <w:tcPr>
-            <w:tcW w:w="2994" w:type="dxa"/>
-          </w:tcPr>
-          <w:p>
-            <w:pPr>
-              <w:ind w:firstLine="0"/>
-            </w:pPr>
-            <w:r>
-              <w:t>El “precio unitario” debe respetar a lo menos los márgenes laterales de esta misma columna</w:t>
+              <w:t>Visualizar la factura en la fila “total”</w:t>
+            </w:r>
+          </w:p>
+        </w:tc>
+        <w:tc>
+          <w:tcPr>
+            <w:tcW w:w="2899" w:type="dxa"/>
+          </w:tcPr>
+          <w:p>
+            <w:pPr>
+              <w:ind w:firstLine="0"/>
+            </w:pPr>
+            <w:r>
+              <w:t>El total de la factura debe ser la suma de todos los totales de los detalles.</w:t>
             </w:r>
           </w:p>
         </w:tc>
@@ -24389,190 +24863,23 @@
             <w:pPr>
               <w:ind w:firstLine="0"/>
             </w:pPr>
-          </w:p>
-        </w:tc>
-        <w:tc>
-          <w:tcPr>
-            <w:tcW w:w="895" w:type="dxa"/>
-          </w:tcPr>
-          <w:p/>
-        </w:tc>
-      </w:tr>
-      <w:tr>
-        <w:tc>
-          <w:tcPr>
-            <w:tcW w:w="1110" w:type="dxa"/>
-          </w:tcPr>
-          <w:p>
-            <w:pPr>
-              <w:ind w:firstLine="0"/>
-              <w:jc w:val="center"/>
-            </w:pPr>
-            <w:r>
-              <w:t>M03P65</w:t>
-            </w:r>
-          </w:p>
-        </w:tc>
-        <w:tc>
-          <w:tcPr>
-            <w:tcW w:w="2532" w:type="dxa"/>
-          </w:tcPr>
-          <w:p>
-            <w:pPr>
-              <w:ind w:firstLine="0"/>
-              <w:jc w:val="left"/>
-            </w:pPr>
-            <w:r>
-              <w:t>Visualizar la factura en la columna total</w:t>
-            </w:r>
-          </w:p>
-        </w:tc>
-        <w:tc>
-          <w:tcPr>
-            <w:tcW w:w="2994" w:type="dxa"/>
-          </w:tcPr>
-          <w:p>
-            <w:pPr>
-              <w:ind w:firstLine="0"/>
-            </w:pPr>
-            <w:r>
-              <w:t>El total debe respetar a lo menos los márgenes laterales de esta misma columna</w:t>
-            </w:r>
-          </w:p>
-        </w:tc>
-        <w:tc>
-          <w:tcPr>
-            <w:tcW w:w="1297" w:type="dxa"/>
-          </w:tcPr>
-          <w:p>
-            <w:pPr>
-              <w:ind w:firstLine="0"/>
-            </w:pPr>
-          </w:p>
-        </w:tc>
-        <w:tc>
-          <w:tcPr>
-            <w:tcW w:w="895" w:type="dxa"/>
-          </w:tcPr>
-          <w:p/>
-        </w:tc>
-      </w:tr>
-      <w:tr>
-        <w:tc>
-          <w:tcPr>
-            <w:tcW w:w="1110" w:type="dxa"/>
-          </w:tcPr>
-          <w:p>
-            <w:pPr>
-              <w:ind w:firstLine="0"/>
-              <w:jc w:val="center"/>
-            </w:pPr>
-            <w:r>
-              <w:t>M03P64</w:t>
-            </w:r>
-          </w:p>
-        </w:tc>
-        <w:tc>
-          <w:tcPr>
-            <w:tcW w:w="2532" w:type="dxa"/>
-          </w:tcPr>
-          <w:p>
-            <w:pPr>
-              <w:ind w:firstLine="0"/>
-              <w:jc w:val="left"/>
-            </w:pPr>
-            <w:r>
-              <w:t>Visualizar la factura en la fila “son”</w:t>
-            </w:r>
-          </w:p>
-        </w:tc>
-        <w:tc>
-          <w:tcPr>
-            <w:tcW w:w="2994" w:type="dxa"/>
-          </w:tcPr>
-          <w:p>
-            <w:pPr>
-              <w:ind w:firstLine="0"/>
-            </w:pPr>
-            <w:r>
-              <w:t>El total de la factura debe aparecer escrito con palabras respetando los márgenes laterales de la fila.</w:t>
-            </w:r>
-          </w:p>
-        </w:tc>
-        <w:tc>
-          <w:tcPr>
-            <w:tcW w:w="1297" w:type="dxa"/>
-          </w:tcPr>
-          <w:p>
-            <w:pPr>
-              <w:ind w:firstLine="0"/>
-            </w:pPr>
-          </w:p>
-        </w:tc>
-        <w:tc>
-          <w:tcPr>
-            <w:tcW w:w="895" w:type="dxa"/>
-          </w:tcPr>
-          <w:p/>
-        </w:tc>
-      </w:tr>
-      <w:tr>
-        <w:tc>
-          <w:tcPr>
-            <w:tcW w:w="1110" w:type="dxa"/>
-          </w:tcPr>
-          <w:p>
-            <w:pPr>
-              <w:ind w:firstLine="0"/>
-            </w:pPr>
-            <w:r>
-              <w:lastRenderedPageBreak/>
-              <w:t>M03P65</w:t>
-            </w:r>
-          </w:p>
-        </w:tc>
-        <w:tc>
-          <w:tcPr>
-            <w:tcW w:w="2532" w:type="dxa"/>
-          </w:tcPr>
-          <w:p>
-            <w:pPr>
-              <w:ind w:firstLine="0"/>
-              <w:jc w:val="left"/>
-            </w:pPr>
-            <w:r>
-              <w:t>Visualizar la factura en la fila “total”</w:t>
-            </w:r>
-          </w:p>
-        </w:tc>
-        <w:tc>
-          <w:tcPr>
-            <w:tcW w:w="2994" w:type="dxa"/>
-          </w:tcPr>
-          <w:p>
-            <w:pPr>
-              <w:ind w:firstLine="0"/>
-            </w:pPr>
-            <w:r>
-              <w:t>El total de la factura debe ser la suma de todos los totales de los detalles.</w:t>
-            </w:r>
-          </w:p>
-        </w:tc>
-        <w:tc>
-          <w:tcPr>
-            <w:tcW w:w="1297" w:type="dxa"/>
-          </w:tcPr>
-          <w:p>
-            <w:pPr>
-              <w:ind w:firstLine="0"/>
-            </w:pPr>
-          </w:p>
-        </w:tc>
-        <w:tc>
-          <w:tcPr>
-            <w:tcW w:w="895" w:type="dxa"/>
-          </w:tcPr>
-          <w:p/>
+            <w:r>
+              <w:t>Otros</w:t>
+            </w:r>
+          </w:p>
+        </w:tc>
+        <w:tc>
+          <w:tcPr>
+            <w:tcW w:w="1177" w:type="dxa"/>
+          </w:tcPr>
+          <w:p>
+            <w:pPr>
+              <w:ind w:firstLine="0"/>
+            </w:pPr>
+            <w:r>
+              <w:t>Tiene datos de ejemplo</w:t>
+            </w:r>
+          </w:p>
         </w:tc>
       </w:tr>
     </w:tbl>
@@ -24588,6 +24895,7 @@
     <w:p/>
     <w:p>
       <w:r>
+        <w:lastRenderedPageBreak/>
         <w:t>Resultado Prueba 1</w:t>
       </w:r>
     </w:p>
@@ -24733,6 +25041,7 @@
     <w:p/>
     <w:p>
       <w:r>
+        <w:lastRenderedPageBreak/>
         <w:t>Resultado prueba 2</w:t>
       </w:r>
     </w:p>
@@ -24805,7 +25114,6 @@
           <w:noProof/>
           <w:lang w:eastAsia="es-CL"/>
         </w:rPr>
-        <w:lastRenderedPageBreak/>
         <w:drawing>
           <wp:inline distT="0" distB="0" distL="0" distR="0">
             <wp:extent cx="5612130" cy="1912620"/>
@@ -24860,6 +25168,7 @@
           <w:noProof/>
           <w:lang w:eastAsia="es-CL"/>
         </w:rPr>
+        <w:lastRenderedPageBreak/>
         <w:drawing>
           <wp:inline distT="0" distB="0" distL="0" distR="0">
             <wp:extent cx="5612130" cy="2454275"/>
@@ -24915,7 +25224,6 @@
           <w:noProof/>
           <w:lang w:eastAsia="es-CL"/>
         </w:rPr>
-        <w:lastRenderedPageBreak/>
         <w:drawing>
           <wp:inline distT="0" distB="0" distL="0" distR="0">
             <wp:extent cx="5612130" cy="3218180"/>
@@ -24970,6 +25278,7 @@
           <w:noProof/>
           <w:lang w:eastAsia="es-CL"/>
         </w:rPr>
+        <w:lastRenderedPageBreak/>
         <w:drawing>
           <wp:inline distT="0" distB="0" distL="0" distR="0">
             <wp:extent cx="5612130" cy="2476500"/>
@@ -25073,7 +25382,6 @@
           <w:noProof/>
           <w:lang w:eastAsia="es-CL"/>
         </w:rPr>
-        <w:lastRenderedPageBreak/>
         <w:drawing>
           <wp:inline distT="0" distB="0" distL="0" distR="0">
             <wp:extent cx="5612130" cy="2321560"/>
@@ -25123,6 +25431,7 @@
     <w:p/>
     <w:p>
       <w:r>
+        <w:lastRenderedPageBreak/>
         <w:t>Resultado Prueba 8</w:t>
       </w:r>
     </w:p>
@@ -25233,7 +25542,6 @@
     <w:p/>
     <w:p>
       <w:r>
-        <w:lastRenderedPageBreak/>
         <w:t>Resultado Prueba 11</w:t>
       </w:r>
     </w:p>
@@ -25294,6 +25602,7 @@
           <w:noProof/>
           <w:lang w:eastAsia="es-CL"/>
         </w:rPr>
+        <w:lastRenderedPageBreak/>
         <w:drawing>
           <wp:inline distT="0" distB="0" distL="0" distR="0">
             <wp:extent cx="5612130" cy="2409190"/>
@@ -25348,7 +25657,6 @@
           <w:noProof/>
           <w:lang w:eastAsia="es-CL"/>
         </w:rPr>
-        <w:lastRenderedPageBreak/>
         <w:drawing>
           <wp:inline distT="0" distB="0" distL="0" distR="0">
             <wp:extent cx="5612130" cy="2606040"/>
@@ -25403,6 +25711,7 @@
           <w:noProof/>
           <w:lang w:eastAsia="es-CL"/>
         </w:rPr>
+        <w:lastRenderedPageBreak/>
         <w:drawing>
           <wp:inline distT="0" distB="0" distL="0" distR="0">
             <wp:extent cx="5612130" cy="2675890"/>
@@ -25458,7 +25767,6 @@
           <w:noProof/>
           <w:lang w:eastAsia="es-CL"/>
         </w:rPr>
-        <w:lastRenderedPageBreak/>
         <w:drawing>
           <wp:inline distT="0" distB="0" distL="0" distR="0">
             <wp:extent cx="5612130" cy="2675890"/>
@@ -25513,6 +25821,7 @@
           <w:noProof/>
           <w:lang w:eastAsia="es-CL"/>
         </w:rPr>
+        <w:lastRenderedPageBreak/>
         <w:drawing>
           <wp:anchor distT="0" distB="0" distL="114300" distR="114300" simplePos="0" relativeHeight="251661312" behindDoc="0" locked="0" layoutInCell="1" allowOverlap="1" wp14:anchorId="30CDB62B" wp14:editId="5ED25AC6">
             <wp:simplePos x="0" y="0"/>
@@ -25587,7 +25896,6 @@
         <w:jc w:val="center"/>
       </w:pPr>
       <w:r>
-        <w:lastRenderedPageBreak/>
         <w:t>Figura 3.21 Prueba 21 (P21).</w:t>
       </w:r>
     </w:p>
@@ -25791,6 +26099,7 @@
           <w:noProof/>
           <w:lang w:eastAsia="es-CL"/>
         </w:rPr>
+        <w:lastRenderedPageBreak/>
         <w:drawing>
           <wp:inline distT="0" distB="0" distL="0" distR="0" wp14:anchorId="61830595" wp14:editId="7A7A21FE">
             <wp:extent cx="5400040" cy="3314065"/>
@@ -25904,6 +26213,7 @@
           <w:noProof/>
           <w:lang w:eastAsia="es-CL"/>
         </w:rPr>
+        <w:lastRenderedPageBreak/>
         <w:drawing>
           <wp:inline distT="0" distB="0" distL="0" distR="0" wp14:anchorId="3A771558" wp14:editId="057AA56B">
             <wp:extent cx="5400040" cy="3314065"/>
@@ -26027,6 +26337,7 @@
           <w:noProof/>
           <w:lang w:eastAsia="es-CL"/>
         </w:rPr>
+        <w:lastRenderedPageBreak/>
         <w:t>.</w:t>
       </w:r>
       <w:r>
@@ -26145,6 +26456,7 @@
         <w:jc w:val="left"/>
       </w:pPr>
       <w:r>
+        <w:lastRenderedPageBreak/>
         <w:t>Resultado Prueba 27</w:t>
       </w:r>
     </w:p>
@@ -26218,7 +26530,6 @@
         <w:jc w:val="left"/>
       </w:pPr>
       <w:r>
-        <w:lastRenderedPageBreak/>
         <w:t>Resultado Prueba 28</w:t>
       </w:r>
       <w:r>
@@ -26274,6 +26585,7 @@
         <w:jc w:val="center"/>
       </w:pPr>
       <w:r>
+        <w:lastRenderedPageBreak/>
         <w:t>Figura 3.28 Prueba 28 (P28).</w:t>
       </w:r>
     </w:p>
@@ -26347,7 +26659,6 @@
         <w:jc w:val="center"/>
       </w:pPr>
       <w:r>
-        <w:lastRenderedPageBreak/>
         <w:t>Figura 3.29 Prueba 29 (P29).</w:t>
       </w:r>
     </w:p>
@@ -26462,6 +26773,7 @@
           <w:noProof/>
           <w:lang w:eastAsia="es-CL"/>
         </w:rPr>
+        <w:lastRenderedPageBreak/>
         <w:drawing>
           <wp:inline distT="0" distB="0" distL="0" distR="0" wp14:anchorId="59D8D12A" wp14:editId="6DDD2BB8">
             <wp:extent cx="5400040" cy="3314065"/>
@@ -26528,7 +26840,6 @@
         <w:jc w:val="left"/>
       </w:pPr>
       <w:r>
-        <w:lastRenderedPageBreak/>
         <w:t>Resultado Prueba 32</w:t>
       </w:r>
       <w:r>
@@ -26544,6 +26855,7 @@
           <w:noProof/>
           <w:lang w:eastAsia="es-CL"/>
         </w:rPr>
+        <w:lastRenderedPageBreak/>
         <w:drawing>
           <wp:inline distT="0" distB="0" distL="0" distR="0" wp14:anchorId="58E32E86" wp14:editId="1E7CAE1D">
             <wp:extent cx="5400040" cy="3314065"/>
@@ -26655,7 +26967,6 @@
         <w:jc w:val="left"/>
       </w:pPr>
       <w:r>
-        <w:lastRenderedPageBreak/>
         <w:t>Resultado Prueba 3</w:t>
       </w:r>
       <w:r>
@@ -26674,6 +26985,7 @@
           <w:noProof/>
           <w:lang w:eastAsia="es-CL"/>
         </w:rPr>
+        <w:lastRenderedPageBreak/>
         <w:drawing>
           <wp:inline distT="0" distB="0" distL="0" distR="0" wp14:anchorId="30304370" wp14:editId="4697DC4E">
             <wp:extent cx="5400040" cy="3314065"/>
@@ -26785,7 +27097,6 @@
         <w:jc w:val="left"/>
       </w:pPr>
       <w:r>
-        <w:lastRenderedPageBreak/>
         <w:t>Resultado Prueba 33</w:t>
       </w:r>
     </w:p>
@@ -26798,6 +27109,7 @@
           <w:noProof/>
           <w:lang w:eastAsia="es-CL"/>
         </w:rPr>
+        <w:lastRenderedPageBreak/>
         <w:drawing>
           <wp:inline distT="0" distB="0" distL="0" distR="0" wp14:anchorId="4AEB7427" wp14:editId="45D3D183">
             <wp:extent cx="5400040" cy="3314065"/>
@@ -26909,7 +27221,6 @@
         <w:jc w:val="left"/>
       </w:pPr>
       <w:r>
-        <w:lastRenderedPageBreak/>
         <w:t>Resultado Prueba 34</w:t>
       </w:r>
     </w:p>
@@ -26922,6 +27233,7 @@
           <w:noProof/>
           <w:lang w:eastAsia="es-CL"/>
         </w:rPr>
+        <w:lastRenderedPageBreak/>
         <w:drawing>
           <wp:inline distT="0" distB="0" distL="0" distR="0" wp14:anchorId="6A196428" wp14:editId="6B243D01">
             <wp:extent cx="5400040" cy="3314065"/>
@@ -27033,7 +27345,6 @@
         <w:docPartUnique/>
       </w:docPartObj>
     </w:sdtPr>
-    <w:sdtEndPr/>
     <w:sdtContent>
       <w:p>
         <w:pPr>
@@ -27060,7 +27371,6 @@
         <w:docPartUnique/>
       </w:docPartObj>
     </w:sdtPr>
-    <w:sdtEndPr/>
     <w:sdtContent>
       <w:p>
         <w:pPr>
@@ -33666,7 +33976,7 @@
 </file>
 
 <file path=customXml/itemProps1.xml><?xml version="1.0" encoding="utf-8"?>
-<ds:datastoreItem xmlns:ds="http://schemas.openxmlformats.org/officeDocument/2006/customXml" ds:itemID="{CC8A0658-6C7E-48D5-A020-E4AC4691BA8A}">
+<ds:datastoreItem xmlns:ds="http://schemas.openxmlformats.org/officeDocument/2006/customXml" ds:itemID="{86B45FB0-E96A-4C34-BF89-40A185E4E35C}">
   <ds:schemaRefs>
     <ds:schemaRef ds:uri="http://schemas.openxmlformats.org/officeDocument/2006/bibliography"/>
   </ds:schemaRefs>

</xml_diff>